<commit_message>
The following have been changed: FINM3406/docs/assets/IMG16.PNG FINM3406/docs/assets/IMG17.PNG FINM3406/docs/assets/IMG18.PNG FINM3406/docs/assets/IMG19.PNG FINM3406/docs/assets/IMG20.PNG FINM3406/docs/assets/IMG21.PNG FINM3406/docs/assets/IMG22.PNG FINM3406/docs/assets/IMG23.PNG FINM3406/docs/assets/IMG24.PNG FINM3406/docs/assets/IMG25.PNG FINM3406/docs/assets/IMG26.PNG FINM3406/docs/assets/IMG27.PNG FINM3406/docs/assets/IMG28.PNG FINM3406/docs/assets/IMG29.PNG FINM3406/docs/assets/IMG30.PNG INFS1200/docs/module3p2.html INFS1200/notes/assignment_submissions.md INFS1200/notes/image-1.png INFS1200/notes/image-2.png INFS1200/notes/image-3.png INFS1200/notes/image-4.png INFS1200/notes/image-5.png INFS1200/notes/module3p2.md FINM3406/docs/lecture5.html FINM3406/docs/lecture6.html FINM3406/docs/tutorial5.html INFS1200/notes/module3p1.md INFS3202/project_files/INFS3202_Design_Document.docx
</commit_message>
<xml_diff>
--- a/INFS3202/project_files/INFS3202_Design_Document.docx
+++ b/INFS3202/project_files/INFS3202_Design_Document.docx
@@ -853,49 +853,67 @@
     <w:p/>
     <w:p>
       <w:r>
-        <w:t>Invoicing can become a burdensome, time-consuming and c</w:t>
-      </w:r>
-      <w:r>
-        <w:t>ostly task for small businesses</w:t>
-      </w:r>
-      <w:r>
-        <w:t>. This can be</w:t>
-      </w:r>
-      <w:r>
-        <w:t xml:space="preserve"> largely</w:t>
-      </w:r>
-      <w:r>
-        <w:t xml:space="preserve"> attributed to the diverse and often complex nature of s</w:t>
-      </w:r>
-      <w:r>
-        <w:t>ervicing and repairs</w:t>
-      </w:r>
-      <w:r>
-        <w:t xml:space="preserve"> provided, which require detailed and customi</w:t>
+        <w:t xml:space="preserve">Invoicing can become a burdensome, time-consuming and costly task for small businesses. This can be largely attributed to the diverse and often complex nature of servicing and repairs provided, which require detailed and customised invoicing. Mechanics may find it time-consuming to create invoices manually, especially for services that vary in complexity or require detailed itemisation. Additionally, the need to maintain accurate records for warranty claims, customer queries, and financial reporting add to the complexity of invoicing in the automotive industry. </w:t>
+      </w:r>
+      <w:proofErr w:type="spellStart"/>
+      <w:r>
+        <w:t>MechanicAssist</w:t>
+      </w:r>
+      <w:proofErr w:type="spellEnd"/>
+      <w:r>
+        <w:t xml:space="preserve"> aims to address these challenges by offering a platform where customers can choose between existing invoicing templates or utilise Large Language Models (LLM) to generate customised invoice items tailored to the specific requirements of their repairs or services.</w:t>
+      </w:r>
+      <w:r>
+        <w:t xml:space="preserve"> Financial </w:t>
+      </w:r>
+      <w:proofErr w:type="spellStart"/>
+      <w:r>
+        <w:t>dashboarding</w:t>
+      </w:r>
+      <w:proofErr w:type="spellEnd"/>
+      <w:r>
+        <w:t xml:space="preserve">, invoice querying </w:t>
+      </w:r>
+    </w:p>
+    <w:p>
+      <w:r>
+        <w:t xml:space="preserve">The target demographic for </w:t>
+      </w:r>
+      <w:proofErr w:type="spellStart"/>
+      <w:r>
+        <w:t>MechanicAssist</w:t>
+      </w:r>
+      <w:proofErr w:type="spellEnd"/>
+      <w:r>
+        <w:t xml:space="preserve"> includes mechanics and automotive businesses that require invoicing services for vehicle repairs and maintenance. These users can benefit from </w:t>
+      </w:r>
+      <w:proofErr w:type="spellStart"/>
+      <w:r>
+        <w:t>MechanicAssist's</w:t>
+      </w:r>
+      <w:proofErr w:type="spellEnd"/>
+      <w:r>
+        <w:t xml:space="preserve"> </w:t>
+      </w:r>
+      <w:r>
+        <w:t>customis</w:t>
+      </w:r>
+      <w:r>
+        <w:t xml:space="preserve">ation options, which can help streamline their invoicing processes and improve efficiency. As </w:t>
+      </w:r>
+      <w:proofErr w:type="spellStart"/>
+      <w:r>
+        <w:t>MechanicAssist</w:t>
+      </w:r>
+      <w:proofErr w:type="spellEnd"/>
+      <w:r>
+        <w:t xml:space="preserve"> evolves, there is potential to generali</w:t>
       </w:r>
       <w:r>
         <w:t>s</w:t>
       </w:r>
       <w:r>
-        <w:t>ed invoicing</w:t>
-      </w:r>
-      <w:r>
-        <w:t>.</w:t>
-      </w:r>
-      <w:r>
-        <w:t xml:space="preserve"> Mechanics may find it time-consuming to create invoices manually, especially for services that vary in compl</w:t>
-      </w:r>
-      <w:r>
-        <w:t>exity or require detailed itemis</w:t>
-      </w:r>
-      <w:r>
-        <w:t xml:space="preserve">ation. Additionally, the need to maintain accurate records for warranty claims, customer queries, and financial reporting </w:t>
-      </w:r>
-      <w:r>
-        <w:t>add</w:t>
-      </w:r>
-      <w:r>
-        <w:t xml:space="preserve"> to the complexity of invoicing in the automotive industry. </w:t>
+        <w:t xml:space="preserve">e its application for use in other industries beyond automotive. By expanding its features, such as integrating inventory management and scheduling tools, </w:t>
       </w:r>
       <w:proofErr w:type="spellStart"/>
       <w:r>
@@ -903,30 +921,31 @@
       </w:r>
       <w:proofErr w:type="spellEnd"/>
       <w:r>
-        <w:t xml:space="preserve"> aims to address these challenges by offering a platform where customers can choose between existi</w:t>
-      </w:r>
-      <w:r>
-        <w:t>ng invoicing templates or utilis</w:t>
-      </w:r>
-      <w:r>
-        <w:t>e Large Language M</w:t>
-      </w:r>
-      <w:r>
-        <w:t>odels (LLM) to generate customis</w:t>
-      </w:r>
-      <w:r>
-        <w:t>ed invoice items tailored to the specific requirements of their repairs or services.</w:t>
-      </w:r>
-      <w:r>
-        <w:t xml:space="preserve"> Financial </w:t>
-      </w:r>
+        <w:t xml:space="preserve"> could become a comprehensive business operations tool for various service-based industries.</w:t>
+      </w:r>
+    </w:p>
+    <w:p>
       <w:proofErr w:type="spellStart"/>
       <w:r>
-        <w:t>dashboarding</w:t>
+        <w:t>MechanicAssist</w:t>
       </w:r>
       <w:proofErr w:type="spellEnd"/>
       <w:r>
-        <w:t xml:space="preserve">, invoice querying </w:t>
+        <w:t xml:space="preserve"> will be developed using Angular 17 for the frontend and a Python backend with Flask RESTful controllers. Angular was chosen for its ability to create dynamic and responsive user interfaces, which are essential for a modern invoicing application. Python and Flask were chosen for the backend due to their flexibility and ease of use, which will allow for integration with the frontend.</w:t>
+      </w:r>
+      <w:r>
+        <w:t xml:space="preserve"> </w:t>
+      </w:r>
+      <w:r>
+        <w:t xml:space="preserve">Additionally, </w:t>
+      </w:r>
+      <w:proofErr w:type="spellStart"/>
+      <w:r>
+        <w:t>SQLLite</w:t>
+      </w:r>
+      <w:proofErr w:type="spellEnd"/>
+      <w:r>
+        <w:t xml:space="preserve"> will be used for database management, ensuring security and integrity of the invoicing data.</w:t>
       </w:r>
     </w:p>
     <w:p>
@@ -947,104 +966,35 @@
       </w:r>
       <w:proofErr w:type="spellEnd"/>
       <w:r>
-        <w:t xml:space="preserve"> user</w:t>
-      </w:r>
-      <w:r>
-        <w:t>-friendly interface and customis</w:t>
-      </w:r>
-      <w:r>
-        <w:t xml:space="preserve">ation options, which can help streamline their invoicing processes and improve efficiency. As </w:t>
-      </w:r>
+        <w:t xml:space="preserve"> user-friendly interface and customization options, which can help streamline their invoicing processes and improve efficiency.</w:t>
+      </w:r>
+    </w:p>
+    <w:p>
+      <w:pPr>
+        <w:pStyle w:val="Heading1"/>
+      </w:pPr>
+      <w:bookmarkStart w:id="1" w:name="_Toc162258963"/>
+      <w:r>
+        <w:t>Key Features</w:t>
+      </w:r>
+      <w:bookmarkEnd w:id="1"/>
+    </w:p>
+    <w:p>
       <w:proofErr w:type="spellStart"/>
       <w:r>
         <w:t>MechanicAssist</w:t>
       </w:r>
       <w:proofErr w:type="spellEnd"/>
       <w:r>
-        <w:t xml:space="preserve"> evolves, there is potential to generali</w:t>
-      </w:r>
-      <w:r>
-        <w:t>s</w:t>
-      </w:r>
-      <w:r>
-        <w:t xml:space="preserve">e its application for use in other industries beyond automotive. By expanding its features, such as integrating inventory management and scheduling tools, </w:t>
-      </w:r>
-      <w:proofErr w:type="spellStart"/>
-      <w:r>
-        <w:t>MechanicAssist</w:t>
-      </w:r>
-      <w:proofErr w:type="spellEnd"/>
-      <w:r>
-        <w:t xml:space="preserve"> could become a comprehensive business operations tool for various service-based industries.</w:t>
-      </w:r>
-    </w:p>
-    <w:p>
-      <w:proofErr w:type="spellStart"/>
-      <w:r>
-        <w:t>MechanicAssist</w:t>
-      </w:r>
-      <w:proofErr w:type="spellEnd"/>
-      <w:r>
-        <w:t xml:space="preserve"> will be developed using Angular 17 for the frontend and a Python backend with Flask RESTful controllers. Angular was chosen for its ability to create dynamic and responsive user interfaces, which are essential for a modern invoicing application. Python and Flask were chosen for the backend due to their flexibility and ease of use, which will allow for integration with the frontend.</w:t>
-      </w:r>
-      <w:r>
         <w:t xml:space="preserve"> </w:t>
       </w:r>
       <w:r>
-        <w:t xml:space="preserve">Additionally, </w:t>
-      </w:r>
-      <w:proofErr w:type="spellStart"/>
-      <w:r>
-        <w:t>SQLLite</w:t>
-      </w:r>
-      <w:proofErr w:type="spellEnd"/>
-      <w:r>
-        <w:t xml:space="preserve"> will be used for database management, ensuring security and integrity of the invoicing data.</w:t>
-      </w:r>
-    </w:p>
-    <w:p>
-      <w:r>
-        <w:t xml:space="preserve">The target demographic for </w:t>
-      </w:r>
-      <w:proofErr w:type="spellStart"/>
-      <w:r>
-        <w:t>MechanicAssist</w:t>
-      </w:r>
-      <w:proofErr w:type="spellEnd"/>
-      <w:r>
-        <w:t xml:space="preserve"> includes mechanics and automotive businesses that require invoicing services for vehicle repairs and maintenance. These users can benefit from </w:t>
-      </w:r>
-      <w:proofErr w:type="spellStart"/>
-      <w:r>
-        <w:t>MechanicAssist's</w:t>
-      </w:r>
-      <w:proofErr w:type="spellEnd"/>
-      <w:r>
-        <w:t xml:space="preserve"> user-friendly interface and customization options, which can help streamline their invoicing processes and improve efficiency.</w:t>
-      </w:r>
-    </w:p>
-    <w:p>
-      <w:pPr>
-        <w:pStyle w:val="Heading1"/>
-      </w:pPr>
-      <w:bookmarkStart w:id="1" w:name="_Toc162258963"/>
-      <w:r>
-        <w:t>Key Features</w:t>
-      </w:r>
-      <w:bookmarkEnd w:id="1"/>
-    </w:p>
-    <w:p/>
-    <w:p>
-      <w:proofErr w:type="spellStart"/>
-      <w:r>
-        <w:t>MechanicAssist</w:t>
-      </w:r>
-      <w:proofErr w:type="spellEnd"/>
-      <w:r>
-        <w:t xml:space="preserve"> boasts several key features designed to streamline and enhance the invoicing process for mechanics:</w:t>
-      </w:r>
-    </w:p>
-    <w:p/>
+        <w:t>includes</w:t>
+      </w:r>
+      <w:r>
+        <w:t xml:space="preserve"> several key features designed to streamline and enhance the invoicing process for mechanics:</w:t>
+      </w:r>
+    </w:p>
     <w:p>
       <w:pPr>
         <w:pStyle w:val="ListParagraph"/>
@@ -1052,89 +1002,75 @@
           <w:ilvl w:val="0"/>
           <w:numId w:val="1"/>
         </w:numPr>
-      </w:pPr>
-      <w:r>
+        <w:rPr>
+          <w:b/>
+        </w:rPr>
+      </w:pPr>
+      <w:r>
+        <w:rPr>
+          <w:b/>
+        </w:rPr>
         <w:t>Invoicing with Generative AI</w:t>
       </w:r>
     </w:p>
     <w:p>
       <w:pPr>
         <w:pStyle w:val="ListParagraph"/>
-        <w:numPr>
-          <w:ilvl w:val="1"/>
-          <w:numId w:val="1"/>
-        </w:numPr>
-      </w:pPr>
-      <w:r>
-        <w:t>When creating an invoice, user can decide between importing templates created prior, building a customised invoice item or using generative AI to generate the line item</w:t>
+      </w:pPr>
+      <w:proofErr w:type="spellStart"/>
+      <w:r>
+        <w:t>MechanicAssist</w:t>
+      </w:r>
+      <w:proofErr w:type="spellEnd"/>
+      <w:r>
+        <w:t xml:space="preserve"> offers a versatile invoicing system where users can choose to import templates, create custom invoice items, or </w:t>
+      </w:r>
+      <w:r>
+        <w:t>utilise</w:t>
+      </w:r>
+      <w:r>
+        <w:t xml:space="preserve"> Generative AI for automatic generation. Users can create reusable "standard templates" for common services, outlining service descriptions, charges, and labo</w:t>
+      </w:r>
+      <w:r>
+        <w:t>u</w:t>
+      </w:r>
+      <w:r>
+        <w:t xml:space="preserve">r costs. </w:t>
       </w:r>
     </w:p>
     <w:p>
       <w:pPr>
         <w:pStyle w:val="ListParagraph"/>
-        <w:numPr>
-          <w:ilvl w:val="1"/>
-          <w:numId w:val="1"/>
-        </w:numPr>
-      </w:pPr>
-      <w:r>
-        <w:t xml:space="preserve">Standard Templates: </w:t>
-      </w:r>
-      <w:r>
-        <w:t xml:space="preserve">A user can opt to create a reusable ‘standard templates’ in the </w:t>
-      </w:r>
-      <w:proofErr w:type="spellStart"/>
-      <w:r>
-        <w:t>templating</w:t>
-      </w:r>
-      <w:proofErr w:type="spellEnd"/>
-      <w:r>
-        <w:t xml:space="preserve"> section of the dashboard. They will outline the type of service/repair, a description and an associated charge and labour cost.</w:t>
+      </w:pPr>
+      <w:r>
+        <w:t>The Generative AI option provides a prompt-based approach, such as 'timing belt replacem</w:t>
+      </w:r>
+      <w:r>
+        <w:t>ent,' generating task outlines and m</w:t>
+      </w:r>
+      <w:r>
+        <w:t xml:space="preserve">aterials needed in the service, but will </w:t>
+      </w:r>
+      <w:r>
+        <w:t xml:space="preserve">not predict and associated service charge due to the volatility of parts and labour. </w:t>
+      </w:r>
+      <w:r>
+        <w:t xml:space="preserve">After the invoicing item has been generated, the free-text description field </w:t>
+      </w:r>
+      <w:r>
+        <w:t>remain</w:t>
+      </w:r>
+      <w:r>
+        <w:t>s</w:t>
+      </w:r>
+      <w:r>
+        <w:t xml:space="preserve"> editable for transparency and adaptability.</w:t>
       </w:r>
     </w:p>
     <w:p>
       <w:pPr>
         <w:pStyle w:val="ListParagraph"/>
-        <w:numPr>
-          <w:ilvl w:val="1"/>
-          <w:numId w:val="1"/>
-        </w:numPr>
-      </w:pPr>
-      <w:r>
-        <w:lastRenderedPageBreak/>
-        <w:t xml:space="preserve">Generative AI </w:t>
-      </w:r>
-      <w:proofErr w:type="spellStart"/>
-      <w:r>
-        <w:t>templating</w:t>
-      </w:r>
-      <w:proofErr w:type="spellEnd"/>
-      <w:r>
-        <w:t xml:space="preserve"> option: A </w:t>
-      </w:r>
-      <w:proofErr w:type="spellStart"/>
-      <w:r>
-        <w:t>templating</w:t>
-      </w:r>
-      <w:proofErr w:type="spellEnd"/>
-      <w:r>
-        <w:t xml:space="preserve"> option will also be available for user’s to generate a </w:t>
-      </w:r>
-      <w:r>
-        <w:t>customised invoicing item. A prompt such as ‘timing belt replacement’ will generate an outline of the task involved and the materials involved in the service. It</w:t>
-      </w:r>
-      <w:r>
-        <w:t xml:space="preserve"> </w:t>
-      </w:r>
-      <w:r>
-        <w:t>will also predict the associated labour charge</w:t>
-      </w:r>
-      <w:r>
-        <w:t xml:space="preserve"> but will not predict and associated service charge due to the volatility of parts and labour</w:t>
-      </w:r>
-      <w:r>
-        <w:t>. To enable full transparency and adaptability, all fields remain editable.</w:t>
-      </w:r>
+      </w:pPr>
     </w:p>
     <w:p>
       <w:pPr>
@@ -1143,64 +1079,60 @@
           <w:ilvl w:val="0"/>
           <w:numId w:val="1"/>
         </w:numPr>
-      </w:pPr>
-      <w:r>
-        <w:t>Servicing Dashboard</w:t>
+        <w:rPr>
+          <w:b/>
+        </w:rPr>
+      </w:pPr>
+      <w:proofErr w:type="spellStart"/>
+      <w:r>
+        <w:rPr>
+          <w:b/>
+        </w:rPr>
+        <w:lastRenderedPageBreak/>
+        <w:t>Templating</w:t>
+      </w:r>
+      <w:proofErr w:type="spellEnd"/>
+      <w:r>
+        <w:rPr>
+          <w:b/>
+        </w:rPr>
+        <w:t xml:space="preserve"> C</w:t>
+      </w:r>
+      <w:r>
+        <w:rPr>
+          <w:b/>
+        </w:rPr>
+        <w:t>reation:</w:t>
       </w:r>
     </w:p>
     <w:p>
       <w:pPr>
         <w:pStyle w:val="ListParagraph"/>
-        <w:numPr>
-          <w:ilvl w:val="1"/>
-          <w:numId w:val="1"/>
-        </w:numPr>
-      </w:pPr>
-      <w:r>
-        <w:t xml:space="preserve">Charts outlining the total costs associated with servicing costs and labour costs. </w:t>
+      </w:pPr>
+      <w:r>
+        <w:t xml:space="preserve">Users have the ability to import standard templates onto </w:t>
+      </w:r>
+      <w:proofErr w:type="spellStart"/>
+      <w:r>
+        <w:t>MechanicAssist</w:t>
+      </w:r>
+      <w:proofErr w:type="spellEnd"/>
+      <w:r>
+        <w:t xml:space="preserve"> via an imported csv file. During the creation of a new invoice, users have the option to add an invoice item from their previously imported templates. Once imported, all templates can be viewed on the </w:t>
+      </w:r>
+      <w:proofErr w:type="spellStart"/>
+      <w:r>
+        <w:t>templating</w:t>
+      </w:r>
+      <w:proofErr w:type="spellEnd"/>
+      <w:r>
+        <w:t xml:space="preserve"> screen and can be deleted also.</w:t>
       </w:r>
     </w:p>
     <w:p>
       <w:pPr>
         <w:pStyle w:val="ListParagraph"/>
-        <w:numPr>
-          <w:ilvl w:val="1"/>
-          <w:numId w:val="1"/>
-        </w:numPr>
-      </w:pPr>
-      <w:r>
-        <w:t>Customised templates, and the frequency of their usage, will be displayed on the dashboard service</w:t>
-      </w:r>
-    </w:p>
-    <w:p>
-      <w:pPr>
-        <w:pStyle w:val="ListParagraph"/>
-        <w:numPr>
-          <w:ilvl w:val="1"/>
-          <w:numId w:val="1"/>
-        </w:numPr>
-      </w:pPr>
-      <w:r>
-        <w:t>Bar chart displaying the turnover generated per week, and the proportion of paid vs unpaid invoices.</w:t>
-      </w:r>
-    </w:p>
-    <w:p>
-      <w:pPr>
-        <w:pStyle w:val="ListParagraph"/>
-        <w:numPr>
-          <w:ilvl w:val="1"/>
-          <w:numId w:val="1"/>
-        </w:numPr>
-      </w:pPr>
-      <w:r>
-        <w:t>Outline s</w:t>
-      </w:r>
-      <w:r>
-        <w:t>ervice averages and trends</w:t>
-      </w:r>
-      <w:r>
-        <w:t xml:space="preserve"> also.</w:t>
-      </w:r>
+      </w:pPr>
     </w:p>
     <w:p>
       <w:pPr>
@@ -1211,32 +1143,40 @@
         </w:numPr>
       </w:pPr>
       <w:r>
-        <w:t>Payment Tracking</w:t>
+        <w:rPr>
+          <w:b/>
+        </w:rPr>
+        <w:t>Invoicing Search and View</w:t>
+      </w:r>
+    </w:p>
+    <w:p>
+      <w:pPr>
+        <w:ind w:left="720"/>
+      </w:pPr>
+      <w:r>
+        <w:t xml:space="preserve">After the invoice has been created, administrators of the </w:t>
+      </w:r>
+      <w:proofErr w:type="spellStart"/>
+      <w:r>
+        <w:t>MechanicAssist</w:t>
+      </w:r>
+      <w:proofErr w:type="spellEnd"/>
+      <w:r>
+        <w:t xml:space="preserve"> application will have the ability to search previously created invoices in their system. Once they have found the desired card, the user will be able to view the invoice in </w:t>
+      </w:r>
+      <w:proofErr w:type="spellStart"/>
+      <w:r>
+        <w:t>fullscreen</w:t>
+      </w:r>
+      <w:proofErr w:type="spellEnd"/>
+      <w:r>
+        <w:t xml:space="preserve"> mode.</w:t>
       </w:r>
     </w:p>
     <w:p>
       <w:pPr>
         <w:pStyle w:val="ListParagraph"/>
-        <w:numPr>
-          <w:ilvl w:val="1"/>
-          <w:numId w:val="1"/>
-        </w:numPr>
-      </w:pPr>
-      <w:r>
-        <w:t>Checkbox to click ‘is invoice paid’ in invoice overview. Clicking this drives the financials outlined in the main dashboard of the webpage</w:t>
-      </w:r>
-    </w:p>
-    <w:p>
-      <w:pPr>
-        <w:pStyle w:val="ListParagraph"/>
-        <w:numPr>
-          <w:ilvl w:val="1"/>
-          <w:numId w:val="1"/>
-        </w:numPr>
-      </w:pPr>
-      <w:r>
-        <w:t>Users can view all previously created invoices and can search but invoice number</w:t>
-      </w:r>
+      </w:pPr>
     </w:p>
     <w:p>
       <w:pPr>
@@ -1245,49 +1185,35 @@
           <w:ilvl w:val="0"/>
           <w:numId w:val="1"/>
         </w:numPr>
-      </w:pPr>
-      <w:r>
-        <w:t>Invoice generation and emailing:</w:t>
+        <w:rPr>
+          <w:b/>
+        </w:rPr>
+      </w:pPr>
+      <w:r>
+        <w:rPr>
+          <w:b/>
+        </w:rPr>
+        <w:t>Servicing Dashboard</w:t>
       </w:r>
     </w:p>
     <w:p>
       <w:pPr>
         <w:pStyle w:val="ListParagraph"/>
-        <w:numPr>
-          <w:ilvl w:val="1"/>
-          <w:numId w:val="1"/>
-        </w:numPr>
-      </w:pPr>
-      <w:r>
-        <w:t>Once the invoice is complete, an email is generated which outlines all repairs/service charges and all other key financial information for payment. The invoice is sent to the customer’s email addressed outlined at the top of the email invoice.</w:t>
-      </w:r>
-    </w:p>
-    <w:p>
-      <w:pPr>
-        <w:pStyle w:val="ListParagraph"/>
-        <w:numPr>
-          <w:ilvl w:val="1"/>
-          <w:numId w:val="1"/>
-        </w:numPr>
-        <w:pBdr>
-          <w:bottom w:val="single" w:sz="6" w:space="1" w:color="auto"/>
-        </w:pBdr>
-      </w:pPr>
-      <w:r>
-        <w:t>Sends an invoicing email to the given customer email through IMAP email account server configured in python backend.</w:t>
-      </w:r>
-    </w:p>
-    <w:p/>
-    <w:p/>
-    <w:p/>
-    <w:p>
-      <w:proofErr w:type="spellStart"/>
-      <w:r>
-        <w:t>MechanicAssist</w:t>
-      </w:r>
-      <w:proofErr w:type="spellEnd"/>
-      <w:r>
-        <w:t xml:space="preserve"> boasts several key features designed to streamline and enhance the invoicing process for mechanics:</w:t>
+      </w:pPr>
+      <w:r>
+        <w:t>The application includes a comprehensive servicing dashboard that provides users with valuable insights into their servicing operations. Users can view charts outlining total servicing and labo</w:t>
+      </w:r>
+      <w:r>
+        <w:t>u</w:t>
+      </w:r>
+      <w:r>
+        <w:t xml:space="preserve">r costs, as well as track the frequency of use for </w:t>
+      </w:r>
+      <w:r>
+        <w:t>standard</w:t>
+      </w:r>
+      <w:r>
+        <w:t xml:space="preserve"> templates. The dashboard also features a bar chart displaying weekly turnover and the proportion of paid versus unpaid invoices, helping users track their financial performance.</w:t>
       </w:r>
     </w:p>
     <w:p/>
@@ -1306,7 +1232,7 @@
         <w:rPr>
           <w:b/>
         </w:rPr>
-        <w:t>Invoicing with Generative AI</w:t>
+        <w:t>Payment Tracking</w:t>
       </w:r>
     </w:p>
     <w:p>
@@ -1319,175 +1245,34 @@
       </w:r>
       <w:proofErr w:type="spellEnd"/>
       <w:r>
-        <w:t xml:space="preserve"> offers a versatile invoicing system where users can choose to import templates, create custom invoice items, or </w:t>
-      </w:r>
-      <w:r>
-        <w:t>utilise</w:t>
-      </w:r>
-      <w:r>
-        <w:t xml:space="preserve"> Generative AI for automatic generation. Users can create reusable "standard templates" for common services, outlining service descriptions, charges, and </w:t>
-      </w:r>
+        <w:t xml:space="preserve"> includes a payment tracking feature that allows users to easily mark invoices as paid. Users can simply click a checkbox in the invoice overview to indicate that an invoice has been paid, updating the financials on the main dashboard of the application. This feature helps users keep track of outstanding payments and manage their finances more effectively.</w:t>
+      </w:r>
+      <w:r>
+        <w:t xml:space="preserve"> In this same section, users can click on a previously created invoice card to view the full invoice in a view mode only.</w:t>
+      </w:r>
+    </w:p>
+    <w:p/>
+    <w:p>
+      <w:pPr>
+        <w:rPr>
+          <w:rFonts w:asciiTheme="majorHAnsi" w:eastAsiaTheme="majorEastAsia" w:hAnsiTheme="majorHAnsi" w:cstheme="majorBidi"/>
+          <w:color w:val="2E74B5" w:themeColor="accent1" w:themeShade="BF"/>
+          <w:sz w:val="32"/>
+          <w:szCs w:val="32"/>
+        </w:rPr>
+      </w:pPr>
+      <w:bookmarkStart w:id="2" w:name="_Toc162258964"/>
+      <w:r>
+        <w:br w:type="page"/>
+      </w:r>
+    </w:p>
+    <w:p>
+      <w:pPr>
+        <w:pStyle w:val="Heading1"/>
+      </w:pPr>
       <w:proofErr w:type="spellStart"/>
       <w:r>
-        <w:t>labor</w:t>
-      </w:r>
-      <w:proofErr w:type="spellEnd"/>
-      <w:r>
-        <w:t xml:space="preserve"> costs. </w:t>
-      </w:r>
-    </w:p>
-    <w:p>
-      <w:pPr>
-        <w:pStyle w:val="ListParagraph"/>
-      </w:pPr>
-      <w:r>
-        <w:t>The Generative AI option provides a prompt-based approach, such as 'timing belt replacem</w:t>
-      </w:r>
-      <w:r>
-        <w:t>ent,' generating task outlines and m</w:t>
-      </w:r>
-      <w:r>
-        <w:t xml:space="preserve">aterials needed in the service, but will </w:t>
-      </w:r>
-      <w:r>
-        <w:t xml:space="preserve">not predict and associated service charge due to the volatility of parts and labour. </w:t>
-      </w:r>
-      <w:r>
-        <w:t xml:space="preserve">After the invoicing item has been generated, the free-text description field </w:t>
-      </w:r>
-      <w:r>
-        <w:t>remain</w:t>
-      </w:r>
-      <w:r>
-        <w:t>s</w:t>
-      </w:r>
-      <w:r>
-        <w:t xml:space="preserve"> editable for transparency and adaptability.</w:t>
-      </w:r>
-    </w:p>
-    <w:p>
-      <w:pPr>
-        <w:pStyle w:val="ListParagraph"/>
-      </w:pPr>
-    </w:p>
-    <w:p>
-      <w:pPr>
-        <w:pStyle w:val="ListParagraph"/>
-        <w:numPr>
-          <w:ilvl w:val="0"/>
-          <w:numId w:val="1"/>
-        </w:numPr>
-        <w:rPr>
-          <w:b/>
-        </w:rPr>
-      </w:pPr>
-      <w:r>
-        <w:rPr>
-          <w:b/>
-        </w:rPr>
-        <w:t>Servicing Dashboard</w:t>
-      </w:r>
-    </w:p>
-    <w:p>
-      <w:pPr>
-        <w:pStyle w:val="ListParagraph"/>
-      </w:pPr>
-      <w:r>
-        <w:t xml:space="preserve">The application includes a comprehensive servicing dashboard that provides users with valuable insights into their servicing operations. Users can view charts outlining total servicing and </w:t>
-      </w:r>
-      <w:proofErr w:type="spellStart"/>
-      <w:r>
-        <w:t>labor</w:t>
-      </w:r>
-      <w:proofErr w:type="spellEnd"/>
-      <w:r>
-        <w:t xml:space="preserve"> costs, as well as track the frequency of use for </w:t>
-      </w:r>
-      <w:r>
-        <w:t>standard</w:t>
-      </w:r>
-      <w:r>
-        <w:t xml:space="preserve"> templates. The </w:t>
-      </w:r>
-      <w:r>
         <w:lastRenderedPageBreak/>
-        <w:t>dashboard also features a bar chart displaying weekly turnover and the proportion of paid versus unpaid invoices, helping users track their financial performance.</w:t>
-      </w:r>
-    </w:p>
-    <w:p/>
-    <w:p>
-      <w:pPr>
-        <w:pStyle w:val="ListParagraph"/>
-        <w:numPr>
-          <w:ilvl w:val="0"/>
-          <w:numId w:val="1"/>
-        </w:numPr>
-        <w:rPr>
-          <w:b/>
-        </w:rPr>
-      </w:pPr>
-      <w:r>
-        <w:rPr>
-          <w:b/>
-        </w:rPr>
-        <w:t>Payment Tracking</w:t>
-      </w:r>
-    </w:p>
-    <w:p>
-      <w:pPr>
-        <w:pStyle w:val="ListParagraph"/>
-      </w:pPr>
-      <w:proofErr w:type="spellStart"/>
-      <w:r>
-        <w:t>MechanicAssist</w:t>
-      </w:r>
-      <w:proofErr w:type="spellEnd"/>
-      <w:r>
-        <w:t xml:space="preserve"> includes a payment tracking feature that allows users to easily mark invoices as paid. Users can simply click a checkbox in the invoice overview to indicate that an invoice has been paid, updating the financials on the main dashboard of the application. This feature helps users keep track of outstanding payments and manage their finances more effectively.</w:t>
-      </w:r>
-    </w:p>
-    <w:p/>
-    <w:p>
-      <w:pPr>
-        <w:pStyle w:val="ListParagraph"/>
-        <w:numPr>
-          <w:ilvl w:val="0"/>
-          <w:numId w:val="1"/>
-        </w:numPr>
-        <w:rPr>
-          <w:b/>
-        </w:rPr>
-      </w:pPr>
-      <w:r>
-        <w:rPr>
-          <w:b/>
-        </w:rPr>
-        <w:t>Invoice Generation and Emailing</w:t>
-      </w:r>
-    </w:p>
-    <w:p>
-      <w:pPr>
-        <w:pStyle w:val="ListParagraph"/>
-      </w:pPr>
-      <w:r>
-        <w:t xml:space="preserve">Once an invoice is complete, </w:t>
-      </w:r>
-      <w:proofErr w:type="spellStart"/>
-      <w:r>
-        <w:t>MechanicAssist</w:t>
-      </w:r>
-      <w:proofErr w:type="spellEnd"/>
-      <w:r>
-        <w:t xml:space="preserve"> automatically generates an email containing all relevant invoice information, including service charges and payment details. The email is sent to the customer's email address, which is specified at the top of the email invoice. This feature simplifies the invoicing process and ensures that customers receive their invoices promptly.</w:t>
-      </w:r>
-    </w:p>
-    <w:p>
-      <w:pPr>
-        <w:pStyle w:val="Heading1"/>
-      </w:pPr>
-      <w:bookmarkStart w:id="2" w:name="_Toc162258964"/>
-      <w:proofErr w:type="spellStart"/>
-      <w:r>
         <w:t>Mockups</w:t>
       </w:r>
       <w:bookmarkEnd w:id="2"/>
@@ -1496,160 +1281,1254 @@
     <w:p/>
     <w:p>
       <w:pPr>
+        <w:rPr>
+          <w:b/>
+        </w:rPr>
+      </w:pPr>
+      <w:bookmarkStart w:id="3" w:name="_Toc162258965"/>
+      <w:r>
+        <w:rPr>
+          <w:b/>
+        </w:rPr>
+        <w:t>Landing Page:</w:t>
+      </w:r>
+    </w:p>
+    <w:p>
+      <w:pPr>
+        <w:rPr>
+          <w:b/>
+        </w:rPr>
+      </w:pPr>
+      <w:r>
+        <w:rPr>
+          <w:b/>
+        </w:rPr>
+        <w:drawing>
+          <wp:anchor distT="0" distB="0" distL="114300" distR="114300" simplePos="0" relativeHeight="251663360" behindDoc="0" locked="0" layoutInCell="1" allowOverlap="1">
+            <wp:simplePos x="0" y="0"/>
+            <wp:positionH relativeFrom="column">
+              <wp:posOffset>0</wp:posOffset>
+            </wp:positionH>
+            <wp:positionV relativeFrom="paragraph">
+              <wp:posOffset>-2073</wp:posOffset>
+            </wp:positionV>
+            <wp:extent cx="5731510" cy="3409315"/>
+            <wp:effectExtent l="0" t="0" r="2540" b="635"/>
+            <wp:wrapTopAndBottom/>
+            <wp:docPr id="1" name="Picture 1"/>
+            <wp:cNvGraphicFramePr>
+              <a:graphicFrameLocks xmlns:a="http://schemas.openxmlformats.org/drawingml/2006/main" noChangeAspect="1"/>
+            </wp:cNvGraphicFramePr>
+            <a:graphic xmlns:a="http://schemas.openxmlformats.org/drawingml/2006/main">
+              <a:graphicData uri="http://schemas.openxmlformats.org/drawingml/2006/picture">
+                <pic:pic xmlns:pic="http://schemas.openxmlformats.org/drawingml/2006/picture">
+                  <pic:nvPicPr>
+                    <pic:cNvPr id="1" name=""/>
+                    <pic:cNvPicPr/>
+                  </pic:nvPicPr>
+                  <pic:blipFill>
+                    <a:blip r:embed="rId7" cstate="print">
+                      <a:extLst>
+                        <a:ext uri="{28A0092B-C50C-407E-A947-70E740481C1C}">
+                          <a14:useLocalDpi xmlns:a14="http://schemas.microsoft.com/office/drawing/2010/main" val="0"/>
+                        </a:ext>
+                      </a:extLst>
+                    </a:blip>
+                    <a:stretch>
+                      <a:fillRect/>
+                    </a:stretch>
+                  </pic:blipFill>
+                  <pic:spPr>
+                    <a:xfrm>
+                      <a:off x="0" y="0"/>
+                      <a:ext cx="5731510" cy="3409315"/>
+                    </a:xfrm>
+                    <a:prstGeom prst="rect">
+                      <a:avLst/>
+                    </a:prstGeom>
+                  </pic:spPr>
+                </pic:pic>
+              </a:graphicData>
+            </a:graphic>
+          </wp:anchor>
+        </w:drawing>
+      </w:r>
+    </w:p>
+    <w:p/>
+    <w:p>
+      <w:pPr>
+        <w:rPr>
+          <w:b/>
+        </w:rPr>
+      </w:pPr>
+      <w:r>
+        <w:rPr>
+          <w:rFonts w:asciiTheme="majorHAnsi" w:eastAsiaTheme="majorEastAsia" w:hAnsiTheme="majorHAnsi" w:cstheme="majorBidi"/>
+          <w:b/>
+          <w:color w:val="2E74B5" w:themeColor="accent1" w:themeShade="BF"/>
+          <w:sz w:val="32"/>
+          <w:szCs w:val="32"/>
+        </w:rPr>
+        <w:drawing>
+          <wp:anchor distT="0" distB="0" distL="114300" distR="114300" simplePos="0" relativeHeight="251662336" behindDoc="0" locked="0" layoutInCell="1" allowOverlap="1">
+            <wp:simplePos x="0" y="0"/>
+            <wp:positionH relativeFrom="margin">
+              <wp:align>left</wp:align>
+            </wp:positionH>
+            <wp:positionV relativeFrom="paragraph">
+              <wp:posOffset>294185</wp:posOffset>
+            </wp:positionV>
+            <wp:extent cx="5731510" cy="3423920"/>
+            <wp:effectExtent l="0" t="0" r="2540" b="5080"/>
+            <wp:wrapTopAndBottom/>
+            <wp:docPr id="4" name="Picture 4"/>
+            <wp:cNvGraphicFramePr>
+              <a:graphicFrameLocks xmlns:a="http://schemas.openxmlformats.org/drawingml/2006/main" noChangeAspect="1"/>
+            </wp:cNvGraphicFramePr>
+            <a:graphic xmlns:a="http://schemas.openxmlformats.org/drawingml/2006/main">
+              <a:graphicData uri="http://schemas.openxmlformats.org/drawingml/2006/picture">
+                <pic:pic xmlns:pic="http://schemas.openxmlformats.org/drawingml/2006/picture">
+                  <pic:nvPicPr>
+                    <pic:cNvPr id="1" name=""/>
+                    <pic:cNvPicPr/>
+                  </pic:nvPicPr>
+                  <pic:blipFill>
+                    <a:blip r:embed="rId8" cstate="print">
+                      <a:extLst>
+                        <a:ext uri="{28A0092B-C50C-407E-A947-70E740481C1C}">
+                          <a14:useLocalDpi xmlns:a14="http://schemas.microsoft.com/office/drawing/2010/main" val="0"/>
+                        </a:ext>
+                      </a:extLst>
+                    </a:blip>
+                    <a:stretch>
+                      <a:fillRect/>
+                    </a:stretch>
+                  </pic:blipFill>
+                  <pic:spPr>
+                    <a:xfrm>
+                      <a:off x="0" y="0"/>
+                      <a:ext cx="5731510" cy="3423920"/>
+                    </a:xfrm>
+                    <a:prstGeom prst="rect">
+                      <a:avLst/>
+                    </a:prstGeom>
+                  </pic:spPr>
+                </pic:pic>
+              </a:graphicData>
+            </a:graphic>
+          </wp:anchor>
+        </w:drawing>
+      </w:r>
+      <w:r>
+        <w:rPr>
+          <w:b/>
+        </w:rPr>
+        <w:t>Register details (zoom 67%)</w:t>
+      </w:r>
+    </w:p>
+    <w:p>
+      <w:pPr>
+        <w:rPr>
+          <w:b/>
+        </w:rPr>
+      </w:pPr>
+    </w:p>
+    <w:p>
+      <w:pPr>
+        <w:rPr>
+          <w:b/>
+        </w:rPr>
+      </w:pPr>
+      <w:r>
+        <w:rPr>
+          <w:b/>
+        </w:rPr>
+        <w:lastRenderedPageBreak/>
+        <w:drawing>
+          <wp:anchor distT="0" distB="0" distL="114300" distR="114300" simplePos="0" relativeHeight="251664384" behindDoc="0" locked="0" layoutInCell="1" allowOverlap="1">
+            <wp:simplePos x="0" y="0"/>
+            <wp:positionH relativeFrom="margin">
+              <wp:align>left</wp:align>
+            </wp:positionH>
+            <wp:positionV relativeFrom="paragraph">
+              <wp:posOffset>234435</wp:posOffset>
+            </wp:positionV>
+            <wp:extent cx="5731510" cy="3385185"/>
+            <wp:effectExtent l="0" t="0" r="2540" b="5715"/>
+            <wp:wrapTopAndBottom/>
+            <wp:docPr id="5" name="Picture 5"/>
+            <wp:cNvGraphicFramePr>
+              <a:graphicFrameLocks xmlns:a="http://schemas.openxmlformats.org/drawingml/2006/main" noChangeAspect="1"/>
+            </wp:cNvGraphicFramePr>
+            <a:graphic xmlns:a="http://schemas.openxmlformats.org/drawingml/2006/main">
+              <a:graphicData uri="http://schemas.openxmlformats.org/drawingml/2006/picture">
+                <pic:pic xmlns:pic="http://schemas.openxmlformats.org/drawingml/2006/picture">
+                  <pic:nvPicPr>
+                    <pic:cNvPr id="1" name=""/>
+                    <pic:cNvPicPr/>
+                  </pic:nvPicPr>
+                  <pic:blipFill>
+                    <a:blip r:embed="rId9" cstate="print">
+                      <a:extLst>
+                        <a:ext uri="{28A0092B-C50C-407E-A947-70E740481C1C}">
+                          <a14:useLocalDpi xmlns:a14="http://schemas.microsoft.com/office/drawing/2010/main" val="0"/>
+                        </a:ext>
+                      </a:extLst>
+                    </a:blip>
+                    <a:stretch>
+                      <a:fillRect/>
+                    </a:stretch>
+                  </pic:blipFill>
+                  <pic:spPr>
+                    <a:xfrm>
+                      <a:off x="0" y="0"/>
+                      <a:ext cx="5731510" cy="3385185"/>
+                    </a:xfrm>
+                    <a:prstGeom prst="rect">
+                      <a:avLst/>
+                    </a:prstGeom>
+                  </pic:spPr>
+                </pic:pic>
+              </a:graphicData>
+            </a:graphic>
+          </wp:anchor>
+        </w:drawing>
+      </w:r>
+      <w:r>
+        <w:rPr>
+          <w:b/>
+        </w:rPr>
+        <w:t>Dashboard:</w:t>
+      </w:r>
+    </w:p>
+    <w:p>
+      <w:pPr>
+        <w:rPr>
+          <w:b/>
+        </w:rPr>
+      </w:pPr>
+    </w:p>
+    <w:p>
+      <w:pPr>
+        <w:rPr>
+          <w:b/>
+        </w:rPr>
+      </w:pPr>
+      <w:r>
+        <w:rPr>
+          <w:rFonts w:asciiTheme="majorHAnsi" w:eastAsiaTheme="majorEastAsia" w:hAnsiTheme="majorHAnsi" w:cstheme="majorBidi"/>
+          <w:color w:val="2E74B5" w:themeColor="accent1" w:themeShade="BF"/>
+          <w:sz w:val="32"/>
+          <w:szCs w:val="32"/>
+        </w:rPr>
+        <w:drawing>
+          <wp:anchor distT="0" distB="0" distL="114300" distR="114300" simplePos="0" relativeHeight="251665408" behindDoc="0" locked="0" layoutInCell="1" allowOverlap="1">
+            <wp:simplePos x="0" y="0"/>
+            <wp:positionH relativeFrom="margin">
+              <wp:align>left</wp:align>
+            </wp:positionH>
+            <wp:positionV relativeFrom="paragraph">
+              <wp:posOffset>238245</wp:posOffset>
+            </wp:positionV>
+            <wp:extent cx="5684808" cy="3366419"/>
+            <wp:effectExtent l="0" t="0" r="0" b="5715"/>
+            <wp:wrapTopAndBottom/>
+            <wp:docPr id="6" name="Picture 6"/>
+            <wp:cNvGraphicFramePr>
+              <a:graphicFrameLocks xmlns:a="http://schemas.openxmlformats.org/drawingml/2006/main" noChangeAspect="1"/>
+            </wp:cNvGraphicFramePr>
+            <a:graphic xmlns:a="http://schemas.openxmlformats.org/drawingml/2006/main">
+              <a:graphicData uri="http://schemas.openxmlformats.org/drawingml/2006/picture">
+                <pic:pic xmlns:pic="http://schemas.openxmlformats.org/drawingml/2006/picture">
+                  <pic:nvPicPr>
+                    <pic:cNvPr id="1" name=""/>
+                    <pic:cNvPicPr/>
+                  </pic:nvPicPr>
+                  <pic:blipFill>
+                    <a:blip r:embed="rId10" cstate="print">
+                      <a:extLst>
+                        <a:ext uri="{28A0092B-C50C-407E-A947-70E740481C1C}">
+                          <a14:useLocalDpi xmlns:a14="http://schemas.microsoft.com/office/drawing/2010/main" val="0"/>
+                        </a:ext>
+                      </a:extLst>
+                    </a:blip>
+                    <a:stretch>
+                      <a:fillRect/>
+                    </a:stretch>
+                  </pic:blipFill>
+                  <pic:spPr>
+                    <a:xfrm>
+                      <a:off x="0" y="0"/>
+                      <a:ext cx="5684808" cy="3366419"/>
+                    </a:xfrm>
+                    <a:prstGeom prst="rect">
+                      <a:avLst/>
+                    </a:prstGeom>
+                  </pic:spPr>
+                </pic:pic>
+              </a:graphicData>
+            </a:graphic>
+          </wp:anchor>
+        </w:drawing>
+      </w:r>
+      <w:r>
+        <w:rPr>
+          <w:b/>
+        </w:rPr>
+        <w:t xml:space="preserve">Dashboard – Open </w:t>
+      </w:r>
+      <w:r>
+        <w:rPr>
+          <w:b/>
+        </w:rPr>
+        <w:t>drawer:</w:t>
+      </w:r>
+    </w:p>
+    <w:p>
+      <w:pPr>
+        <w:rPr>
+          <w:b/>
+        </w:rPr>
+      </w:pPr>
+    </w:p>
+    <w:p>
+      <w:pPr>
+        <w:rPr>
+          <w:rFonts w:asciiTheme="majorHAnsi" w:eastAsiaTheme="majorEastAsia" w:hAnsiTheme="majorHAnsi" w:cstheme="majorBidi"/>
+          <w:color w:val="2E74B5" w:themeColor="accent1" w:themeShade="BF"/>
+          <w:sz w:val="32"/>
+          <w:szCs w:val="32"/>
+        </w:rPr>
+      </w:pPr>
+      <w:r>
+        <w:rPr>
+          <w:rFonts w:asciiTheme="majorHAnsi" w:eastAsiaTheme="majorEastAsia" w:hAnsiTheme="majorHAnsi" w:cstheme="majorBidi"/>
+          <w:color w:val="2E74B5" w:themeColor="accent1" w:themeShade="BF"/>
+          <w:sz w:val="32"/>
+          <w:szCs w:val="32"/>
+        </w:rPr>
+        <w:br w:type="page"/>
+      </w:r>
+    </w:p>
+    <w:p>
+      <w:pPr>
+        <w:rPr>
+          <w:b/>
+        </w:rPr>
+      </w:pPr>
+      <w:r>
+        <w:rPr>
+          <w:b/>
+        </w:rPr>
+        <w:lastRenderedPageBreak/>
+        <w:t>Invoicing (create):</w:t>
+      </w:r>
+    </w:p>
+    <w:p>
+      <w:pPr>
+        <w:rPr>
+          <w:b/>
+        </w:rPr>
+      </w:pPr>
+      <w:r>
+        <w:rPr>
+          <w:rFonts w:asciiTheme="majorHAnsi" w:eastAsiaTheme="majorEastAsia" w:hAnsiTheme="majorHAnsi" w:cstheme="majorBidi"/>
+          <w:color w:val="2E74B5" w:themeColor="accent1" w:themeShade="BF"/>
+          <w:sz w:val="32"/>
+          <w:szCs w:val="32"/>
+        </w:rPr>
+        <w:drawing>
+          <wp:inline distT="0" distB="0" distL="0" distR="0" wp14:anchorId="7AE3877F" wp14:editId="05D1FBF7">
+            <wp:extent cx="5731510" cy="3416935"/>
+            <wp:effectExtent l="0" t="0" r="2540" b="0"/>
+            <wp:docPr id="8" name="Picture 8"/>
+            <wp:cNvGraphicFramePr>
+              <a:graphicFrameLocks xmlns:a="http://schemas.openxmlformats.org/drawingml/2006/main" noChangeAspect="1"/>
+            </wp:cNvGraphicFramePr>
+            <a:graphic xmlns:a="http://schemas.openxmlformats.org/drawingml/2006/main">
+              <a:graphicData uri="http://schemas.openxmlformats.org/drawingml/2006/picture">
+                <pic:pic xmlns:pic="http://schemas.openxmlformats.org/drawingml/2006/picture">
+                  <pic:nvPicPr>
+                    <pic:cNvPr id="1" name=""/>
+                    <pic:cNvPicPr/>
+                  </pic:nvPicPr>
+                  <pic:blipFill>
+                    <a:blip r:embed="rId11"/>
+                    <a:stretch>
+                      <a:fillRect/>
+                    </a:stretch>
+                  </pic:blipFill>
+                  <pic:spPr>
+                    <a:xfrm>
+                      <a:off x="0" y="0"/>
+                      <a:ext cx="5731510" cy="3416935"/>
+                    </a:xfrm>
+                    <a:prstGeom prst="rect">
+                      <a:avLst/>
+                    </a:prstGeom>
+                  </pic:spPr>
+                </pic:pic>
+              </a:graphicData>
+            </a:graphic>
+          </wp:inline>
+        </w:drawing>
+      </w:r>
+      <w:r>
+        <w:rPr>
+          <w:b/>
+        </w:rPr>
+        <w:drawing>
+          <wp:anchor distT="0" distB="0" distL="114300" distR="114300" simplePos="0" relativeHeight="251666432" behindDoc="0" locked="0" layoutInCell="1" allowOverlap="1">
+            <wp:simplePos x="0" y="0"/>
+            <wp:positionH relativeFrom="column">
+              <wp:posOffset>0</wp:posOffset>
+            </wp:positionH>
+            <wp:positionV relativeFrom="paragraph">
+              <wp:posOffset>3432175</wp:posOffset>
+            </wp:positionV>
+            <wp:extent cx="5731510" cy="3110865"/>
+            <wp:effectExtent l="0" t="0" r="2540" b="0"/>
+            <wp:wrapTopAndBottom/>
+            <wp:docPr id="7" name="Picture 7"/>
+            <wp:cNvGraphicFramePr>
+              <a:graphicFrameLocks xmlns:a="http://schemas.openxmlformats.org/drawingml/2006/main" noChangeAspect="1"/>
+            </wp:cNvGraphicFramePr>
+            <a:graphic xmlns:a="http://schemas.openxmlformats.org/drawingml/2006/main">
+              <a:graphicData uri="http://schemas.openxmlformats.org/drawingml/2006/picture">
+                <pic:pic xmlns:pic="http://schemas.openxmlformats.org/drawingml/2006/picture">
+                  <pic:nvPicPr>
+                    <pic:cNvPr id="1" name=""/>
+                    <pic:cNvPicPr/>
+                  </pic:nvPicPr>
+                  <pic:blipFill>
+                    <a:blip r:embed="rId12" cstate="print">
+                      <a:extLst>
+                        <a:ext uri="{28A0092B-C50C-407E-A947-70E740481C1C}">
+                          <a14:useLocalDpi xmlns:a14="http://schemas.microsoft.com/office/drawing/2010/main" val="0"/>
+                        </a:ext>
+                      </a:extLst>
+                    </a:blip>
+                    <a:stretch>
+                      <a:fillRect/>
+                    </a:stretch>
+                  </pic:blipFill>
+                  <pic:spPr>
+                    <a:xfrm>
+                      <a:off x="0" y="0"/>
+                      <a:ext cx="5731510" cy="3110865"/>
+                    </a:xfrm>
+                    <a:prstGeom prst="rect">
+                      <a:avLst/>
+                    </a:prstGeom>
+                  </pic:spPr>
+                </pic:pic>
+              </a:graphicData>
+            </a:graphic>
+          </wp:anchor>
+        </w:drawing>
+      </w:r>
+    </w:p>
+    <w:p>
+      <w:pPr>
+        <w:rPr>
+          <w:rFonts w:asciiTheme="majorHAnsi" w:eastAsiaTheme="majorEastAsia" w:hAnsiTheme="majorHAnsi" w:cstheme="majorBidi"/>
+          <w:color w:val="2E74B5" w:themeColor="accent1" w:themeShade="BF"/>
+          <w:sz w:val="32"/>
+          <w:szCs w:val="32"/>
+        </w:rPr>
+      </w:pPr>
+    </w:p>
+    <w:p>
+      <w:pPr>
+        <w:rPr>
+          <w:rFonts w:asciiTheme="majorHAnsi" w:eastAsiaTheme="majorEastAsia" w:hAnsiTheme="majorHAnsi" w:cstheme="majorBidi"/>
+          <w:color w:val="2E74B5" w:themeColor="accent1" w:themeShade="BF"/>
+          <w:sz w:val="32"/>
+          <w:szCs w:val="32"/>
+        </w:rPr>
+      </w:pPr>
+    </w:p>
+    <w:p>
+      <w:pPr>
+        <w:rPr>
+          <w:rFonts w:asciiTheme="majorHAnsi" w:eastAsiaTheme="majorEastAsia" w:hAnsiTheme="majorHAnsi" w:cstheme="majorBidi"/>
+          <w:color w:val="2E74B5" w:themeColor="accent1" w:themeShade="BF"/>
+          <w:sz w:val="32"/>
+          <w:szCs w:val="32"/>
+        </w:rPr>
+      </w:pPr>
+      <w:r>
+        <w:rPr>
+          <w:rFonts w:asciiTheme="majorHAnsi" w:eastAsiaTheme="majorEastAsia" w:hAnsiTheme="majorHAnsi" w:cstheme="majorBidi"/>
+          <w:color w:val="2E74B5" w:themeColor="accent1" w:themeShade="BF"/>
+          <w:sz w:val="32"/>
+          <w:szCs w:val="32"/>
+        </w:rPr>
+        <w:br w:type="page"/>
+      </w:r>
+    </w:p>
+    <w:p>
+      <w:pPr>
+        <w:rPr>
+          <w:noProof/>
+          <w:lang w:eastAsia="en-AU"/>
+        </w:rPr>
+      </w:pPr>
+      <w:r>
+        <w:rPr>
+          <w:noProof/>
+          <w:lang w:eastAsia="en-AU"/>
+        </w:rPr>
+        <w:lastRenderedPageBreak/>
+        <w:drawing>
+          <wp:anchor distT="0" distB="0" distL="114300" distR="114300" simplePos="0" relativeHeight="251667456" behindDoc="0" locked="0" layoutInCell="1" allowOverlap="1">
+            <wp:simplePos x="0" y="0"/>
+            <wp:positionH relativeFrom="column">
+              <wp:posOffset>-17145</wp:posOffset>
+            </wp:positionH>
+            <wp:positionV relativeFrom="paragraph">
+              <wp:posOffset>277735</wp:posOffset>
+            </wp:positionV>
+            <wp:extent cx="5731510" cy="3438525"/>
+            <wp:effectExtent l="0" t="0" r="2540" b="9525"/>
+            <wp:wrapTopAndBottom/>
+            <wp:docPr id="9" name="Picture 9"/>
+            <wp:cNvGraphicFramePr>
+              <a:graphicFrameLocks xmlns:a="http://schemas.openxmlformats.org/drawingml/2006/main" noChangeAspect="1"/>
+            </wp:cNvGraphicFramePr>
+            <a:graphic xmlns:a="http://schemas.openxmlformats.org/drawingml/2006/main">
+              <a:graphicData uri="http://schemas.openxmlformats.org/drawingml/2006/picture">
+                <pic:pic xmlns:pic="http://schemas.openxmlformats.org/drawingml/2006/picture">
+                  <pic:nvPicPr>
+                    <pic:cNvPr id="1" name=""/>
+                    <pic:cNvPicPr/>
+                  </pic:nvPicPr>
+                  <pic:blipFill>
+                    <a:blip r:embed="rId13" cstate="print">
+                      <a:extLst>
+                        <a:ext uri="{28A0092B-C50C-407E-A947-70E740481C1C}">
+                          <a14:useLocalDpi xmlns:a14="http://schemas.microsoft.com/office/drawing/2010/main" val="0"/>
+                        </a:ext>
+                      </a:extLst>
+                    </a:blip>
+                    <a:stretch>
+                      <a:fillRect/>
+                    </a:stretch>
+                  </pic:blipFill>
+                  <pic:spPr>
+                    <a:xfrm>
+                      <a:off x="0" y="0"/>
+                      <a:ext cx="5731510" cy="3438525"/>
+                    </a:xfrm>
+                    <a:prstGeom prst="rect">
+                      <a:avLst/>
+                    </a:prstGeom>
+                  </pic:spPr>
+                </pic:pic>
+              </a:graphicData>
+            </a:graphic>
+          </wp:anchor>
+        </w:drawing>
+      </w:r>
+      <w:r>
+        <w:rPr>
+          <w:b/>
+        </w:rPr>
+        <w:t>Invoice: choose template</w:t>
+      </w:r>
+    </w:p>
+    <w:p>
+      <w:pPr>
+        <w:rPr>
+          <w:noProof/>
+          <w:lang w:eastAsia="en-AU"/>
+        </w:rPr>
+      </w:pPr>
+    </w:p>
+    <w:p>
+      <w:r>
+        <w:t xml:space="preserve"> </w:t>
+      </w:r>
+    </w:p>
+    <w:p>
+      <w:r>
+        <w:br w:type="page"/>
+      </w:r>
+    </w:p>
+    <w:p>
+      <w:pPr>
+        <w:rPr>
+          <w:b/>
+        </w:rPr>
+      </w:pPr>
+      <w:r>
+        <w:rPr>
+          <w:b/>
+        </w:rPr>
+        <w:lastRenderedPageBreak/>
+        <w:t>Invoice: View invoice</w:t>
+      </w:r>
+    </w:p>
+    <w:p>
+      <w:pPr>
+        <w:rPr>
+          <w:b/>
+        </w:rPr>
+      </w:pPr>
+      <w:r>
+        <w:drawing>
+          <wp:anchor distT="0" distB="0" distL="114300" distR="114300" simplePos="0" relativeHeight="251668480" behindDoc="0" locked="0" layoutInCell="1" allowOverlap="1">
+            <wp:simplePos x="0" y="0"/>
+            <wp:positionH relativeFrom="column">
+              <wp:posOffset>0</wp:posOffset>
+            </wp:positionH>
+            <wp:positionV relativeFrom="paragraph">
+              <wp:posOffset>-1090</wp:posOffset>
+            </wp:positionV>
+            <wp:extent cx="5731510" cy="3382010"/>
+            <wp:effectExtent l="0" t="0" r="2540" b="8890"/>
+            <wp:wrapTopAndBottom/>
+            <wp:docPr id="10" name="Picture 10"/>
+            <wp:cNvGraphicFramePr>
+              <a:graphicFrameLocks xmlns:a="http://schemas.openxmlformats.org/drawingml/2006/main" noChangeAspect="1"/>
+            </wp:cNvGraphicFramePr>
+            <a:graphic xmlns:a="http://schemas.openxmlformats.org/drawingml/2006/main">
+              <a:graphicData uri="http://schemas.openxmlformats.org/drawingml/2006/picture">
+                <pic:pic xmlns:pic="http://schemas.openxmlformats.org/drawingml/2006/picture">
+                  <pic:nvPicPr>
+                    <pic:cNvPr id="1" name=""/>
+                    <pic:cNvPicPr/>
+                  </pic:nvPicPr>
+                  <pic:blipFill>
+                    <a:blip r:embed="rId14" cstate="print">
+                      <a:extLst>
+                        <a:ext uri="{28A0092B-C50C-407E-A947-70E740481C1C}">
+                          <a14:useLocalDpi xmlns:a14="http://schemas.microsoft.com/office/drawing/2010/main" val="0"/>
+                        </a:ext>
+                      </a:extLst>
+                    </a:blip>
+                    <a:stretch>
+                      <a:fillRect/>
+                    </a:stretch>
+                  </pic:blipFill>
+                  <pic:spPr>
+                    <a:xfrm>
+                      <a:off x="0" y="0"/>
+                      <a:ext cx="5731510" cy="3382010"/>
+                    </a:xfrm>
+                    <a:prstGeom prst="rect">
+                      <a:avLst/>
+                    </a:prstGeom>
+                  </pic:spPr>
+                </pic:pic>
+              </a:graphicData>
+            </a:graphic>
+          </wp:anchor>
+        </w:drawing>
+      </w:r>
+    </w:p>
+    <w:p>
+      <w:pPr>
+        <w:rPr>
+          <w:b/>
+        </w:rPr>
+      </w:pPr>
+      <w:r>
+        <w:rPr>
+          <w:b/>
+        </w:rPr>
+        <w:t>Invoice: invoice Paid</w:t>
+      </w:r>
+    </w:p>
+    <w:p>
+      <w:pPr>
+        <w:rPr>
+          <w:b/>
+        </w:rPr>
+      </w:pPr>
+      <w:r>
+        <w:rPr>
+          <w:b/>
+        </w:rPr>
+        <w:drawing>
+          <wp:inline distT="0" distB="0" distL="0" distR="0" wp14:anchorId="7174063F" wp14:editId="0E31E7E0">
+            <wp:extent cx="5731510" cy="3395345"/>
+            <wp:effectExtent l="0" t="0" r="2540" b="0"/>
+            <wp:docPr id="13" name="Picture 13"/>
+            <wp:cNvGraphicFramePr>
+              <a:graphicFrameLocks xmlns:a="http://schemas.openxmlformats.org/drawingml/2006/main" noChangeAspect="1"/>
+            </wp:cNvGraphicFramePr>
+            <a:graphic xmlns:a="http://schemas.openxmlformats.org/drawingml/2006/main">
+              <a:graphicData uri="http://schemas.openxmlformats.org/drawingml/2006/picture">
+                <pic:pic xmlns:pic="http://schemas.openxmlformats.org/drawingml/2006/picture">
+                  <pic:nvPicPr>
+                    <pic:cNvPr id="1" name=""/>
+                    <pic:cNvPicPr/>
+                  </pic:nvPicPr>
+                  <pic:blipFill>
+                    <a:blip r:embed="rId15"/>
+                    <a:stretch>
+                      <a:fillRect/>
+                    </a:stretch>
+                  </pic:blipFill>
+                  <pic:spPr>
+                    <a:xfrm>
+                      <a:off x="0" y="0"/>
+                      <a:ext cx="5731510" cy="3395345"/>
+                    </a:xfrm>
+                    <a:prstGeom prst="rect">
+                      <a:avLst/>
+                    </a:prstGeom>
+                  </pic:spPr>
+                </pic:pic>
+              </a:graphicData>
+            </a:graphic>
+          </wp:inline>
+        </w:drawing>
+      </w:r>
+    </w:p>
+    <w:p>
+      <w:pPr>
+        <w:rPr>
+          <w:b/>
+        </w:rPr>
+      </w:pPr>
+      <w:r>
+        <w:br w:type="page"/>
+      </w:r>
+      <w:r>
+        <w:rPr>
+          <w:b/>
+        </w:rPr>
+        <w:lastRenderedPageBreak/>
+        <w:t>Templates: import template</w:t>
+      </w:r>
+    </w:p>
+    <w:p>
+      <w:pPr>
+        <w:rPr>
+          <w:b/>
+        </w:rPr>
+      </w:pPr>
+      <w:r>
+        <w:rPr>
+          <w:b/>
+        </w:rPr>
+        <w:drawing>
+          <wp:anchor distT="0" distB="0" distL="114300" distR="114300" simplePos="0" relativeHeight="251669504" behindDoc="0" locked="0" layoutInCell="1" allowOverlap="1">
+            <wp:simplePos x="0" y="0"/>
+            <wp:positionH relativeFrom="column">
+              <wp:posOffset>0</wp:posOffset>
+            </wp:positionH>
+            <wp:positionV relativeFrom="paragraph">
+              <wp:posOffset>-1078</wp:posOffset>
+            </wp:positionV>
+            <wp:extent cx="5731510" cy="3406140"/>
+            <wp:effectExtent l="0" t="0" r="2540" b="3810"/>
+            <wp:wrapTopAndBottom/>
+            <wp:docPr id="12" name="Picture 12"/>
+            <wp:cNvGraphicFramePr>
+              <a:graphicFrameLocks xmlns:a="http://schemas.openxmlformats.org/drawingml/2006/main" noChangeAspect="1"/>
+            </wp:cNvGraphicFramePr>
+            <a:graphic xmlns:a="http://schemas.openxmlformats.org/drawingml/2006/main">
+              <a:graphicData uri="http://schemas.openxmlformats.org/drawingml/2006/picture">
+                <pic:pic xmlns:pic="http://schemas.openxmlformats.org/drawingml/2006/picture">
+                  <pic:nvPicPr>
+                    <pic:cNvPr id="1" name=""/>
+                    <pic:cNvPicPr/>
+                  </pic:nvPicPr>
+                  <pic:blipFill>
+                    <a:blip r:embed="rId16" cstate="print">
+                      <a:extLst>
+                        <a:ext uri="{28A0092B-C50C-407E-A947-70E740481C1C}">
+                          <a14:useLocalDpi xmlns:a14="http://schemas.microsoft.com/office/drawing/2010/main" val="0"/>
+                        </a:ext>
+                      </a:extLst>
+                    </a:blip>
+                    <a:stretch>
+                      <a:fillRect/>
+                    </a:stretch>
+                  </pic:blipFill>
+                  <pic:spPr>
+                    <a:xfrm>
+                      <a:off x="0" y="0"/>
+                      <a:ext cx="5731510" cy="3406140"/>
+                    </a:xfrm>
+                    <a:prstGeom prst="rect">
+                      <a:avLst/>
+                    </a:prstGeom>
+                  </pic:spPr>
+                </pic:pic>
+              </a:graphicData>
+            </a:graphic>
+          </wp:anchor>
+        </w:drawing>
+      </w:r>
+    </w:p>
+    <w:p>
+      <w:pPr>
+        <w:rPr>
+          <w:b/>
+        </w:rPr>
+        <w:sectPr>
+          <w:pgSz w:w="11906" w:h="16838"/>
+          <w:pgMar w:top="1440" w:right="1440" w:bottom="1440" w:left="1440" w:header="708" w:footer="708" w:gutter="0"/>
+          <w:pgNumType w:start="0"/>
+          <w:cols w:space="708"/>
+          <w:titlePg/>
+          <w:docGrid w:linePitch="360"/>
+        </w:sectPr>
+      </w:pPr>
+      <w:bookmarkStart w:id="4" w:name="_GoBack"/>
+      <w:bookmarkEnd w:id="4"/>
+    </w:p>
+    <w:p>
+      <w:pPr>
         <w:pStyle w:val="Heading1"/>
       </w:pPr>
-      <w:bookmarkStart w:id="3" w:name="_Toc162258965"/>
-      <w:r>
+      <w:r>
+        <w:lastRenderedPageBreak/>
         <w:t>Database Design</w:t>
       </w:r>
       <w:bookmarkEnd w:id="3"/>
-      <w:r>
-        <w:t xml:space="preserve"> (Monday night)</w:t>
-      </w:r>
-    </w:p>
-    <w:p>
-      <w:pPr>
-        <w:pStyle w:val="ListParagraph"/>
-        <w:numPr>
-          <w:ilvl w:val="0"/>
-          <w:numId w:val="1"/>
-        </w:numPr>
-      </w:pPr>
-      <w:r>
-        <w:t>In INFS3202 files</w:t>
+    </w:p>
+    <w:p>
+      <w:pPr>
+        <w:rPr>
+          <w:rFonts w:asciiTheme="majorHAnsi" w:eastAsiaTheme="majorEastAsia" w:hAnsiTheme="majorHAnsi" w:cstheme="majorBidi"/>
+          <w:color w:val="2E74B5" w:themeColor="accent1" w:themeShade="BF"/>
+          <w:sz w:val="32"/>
+          <w:szCs w:val="32"/>
+        </w:rPr>
+      </w:pPr>
+      <w:bookmarkStart w:id="5" w:name="_Toc162258966"/>
+      <w:r>
+        <w:rPr>
+          <w:noProof/>
+        </w:rPr>
+        <w:pict>
+          <v:shapetype id="_x0000_t75" coordsize="21600,21600" o:spt="75" o:preferrelative="t" path="m@4@5l@4@11@9@11@9@5xe" filled="f" stroked="f">
+            <v:stroke joinstyle="miter"/>
+            <v:formulas>
+              <v:f eqn="if lineDrawn pixelLineWidth 0"/>
+              <v:f eqn="sum @0 1 0"/>
+              <v:f eqn="sum 0 0 @1"/>
+              <v:f eqn="prod @2 1 2"/>
+              <v:f eqn="prod @3 21600 pixelWidth"/>
+              <v:f eqn="prod @3 21600 pixelHeight"/>
+              <v:f eqn="sum @0 0 1"/>
+              <v:f eqn="prod @6 1 2"/>
+              <v:f eqn="prod @7 21600 pixelWidth"/>
+              <v:f eqn="sum @8 21600 0"/>
+              <v:f eqn="prod @7 21600 pixelHeight"/>
+              <v:f eqn="sum @10 21600 0"/>
+            </v:formulas>
+            <v:path o:extrusionok="f" gradientshapeok="t" o:connecttype="rect"/>
+            <o:lock v:ext="edit" aspectratio="t"/>
+          </v:shapetype>
+          <v:shape id="_x0000_s1026" type="#_x0000_t75" style="position:absolute;margin-left:23.1pt;margin-top:36.6pt;width:633.05pt;height:356.25pt;z-index:251661312;mso-position-horizontal:absolute;mso-position-horizontal-relative:text;mso-position-vertical:absolute;mso-position-vertical-relative:text;mso-width-relative:page;mso-height-relative:page">
+            <v:imagedata r:id="rId17" o:title="INFS3202"/>
+            <w10:wrap type="square"/>
+          </v:shape>
+        </w:pict>
+      </w:r>
+      <w:r>
+        <w:br w:type="page"/>
       </w:r>
     </w:p>
     <w:p>
       <w:pPr>
         <w:pStyle w:val="Heading1"/>
-      </w:pPr>
-      <w:bookmarkStart w:id="4" w:name="_Toc162258966"/>
-      <w:r>
+        <w:sectPr>
+          <w:pgSz w:w="16838" w:h="11906" w:orient="landscape"/>
+          <w:pgMar w:top="1440" w:right="1440" w:bottom="1440" w:left="1440" w:header="709" w:footer="709" w:gutter="0"/>
+          <w:pgNumType w:start="0"/>
+          <w:cols w:space="708"/>
+          <w:titlePg/>
+          <w:docGrid w:linePitch="360"/>
+        </w:sectPr>
+      </w:pPr>
+    </w:p>
+    <w:p>
+      <w:pPr>
+        <w:pStyle w:val="Heading1"/>
+      </w:pPr>
+      <w:r>
+        <w:lastRenderedPageBreak/>
         <w:t>Technology Research</w:t>
       </w:r>
-      <w:bookmarkEnd w:id="4"/>
-    </w:p>
-    <w:p>
-      <w:pPr>
-        <w:pStyle w:val="ListParagraph"/>
-        <w:numPr>
-          <w:ilvl w:val="0"/>
-          <w:numId w:val="1"/>
-        </w:numPr>
-      </w:pPr>
-      <w:r>
-        <w:t xml:space="preserve">Outline why the decision was ultimately made to transition from </w:t>
+      <w:bookmarkEnd w:id="5"/>
+    </w:p>
+    <w:p/>
+    <w:p>
+      <w:pPr>
+        <w:pStyle w:val="Heading2"/>
+      </w:pPr>
+      <w:r>
+        <w:t>Large Language Model Choice:</w:t>
+      </w:r>
+    </w:p>
+    <w:p>
+      <w:r>
+        <w:t xml:space="preserve">In terms of the choice of Large Language Models for implementation of complex features, some research was taken in a separate course to determine the best choice. To put succinctly, the </w:t>
       </w:r>
       <w:proofErr w:type="spellStart"/>
       <w:r>
-        <w:t>Codeigniter</w:t>
+        <w:t>ChatGPT</w:t>
       </w:r>
       <w:proofErr w:type="spellEnd"/>
       <w:r>
-        <w:t xml:space="preserve"> to Angular 17</w:t>
-      </w:r>
-    </w:p>
-    <w:p>
-      <w:pPr>
-        <w:pStyle w:val="ListParagraph"/>
-        <w:numPr>
-          <w:ilvl w:val="0"/>
-          <w:numId w:val="1"/>
-        </w:numPr>
-      </w:pPr>
-      <w:r>
-        <w:t xml:space="preserve">Research undertaken to choose best </w:t>
-      </w:r>
-      <w:r>
-        <w:t>ORM</w:t>
-      </w:r>
-      <w:r>
-        <w:t xml:space="preserve"> of choice</w:t>
-      </w:r>
-      <w:r>
-        <w:t xml:space="preserve"> – </w:t>
+        <w:t xml:space="preserve"> API was chosen over Google's BERT or Azure's AI Playground due to the API’s versatility and ease of integration into small applications, allowing for seamless incorporation into the application’s architecture. Additionally, </w:t>
       </w:r>
       <w:proofErr w:type="spellStart"/>
       <w:r>
-        <w:t>sql</w:t>
+        <w:t>ChatGPT's</w:t>
       </w:r>
       <w:proofErr w:type="spellEnd"/>
       <w:r>
-        <w:t xml:space="preserve"> alchemy</w:t>
-      </w:r>
-    </w:p>
-    <w:p>
-      <w:pPr>
-        <w:pStyle w:val="ListParagraph"/>
-        <w:numPr>
-          <w:ilvl w:val="0"/>
-          <w:numId w:val="1"/>
-        </w:numPr>
-      </w:pPr>
-      <w:r>
-        <w:t xml:space="preserve">Decision to ultimately use python Flask instead of </w:t>
+        <w:t xml:space="preserve"> continuous improvement to their trained models make it a reliable and future-proof choice for further implementation or evolution of this project.</w:t>
+      </w:r>
+    </w:p>
+    <w:p>
+      <w:pPr>
+        <w:pStyle w:val="Heading2"/>
+      </w:pPr>
+      <w:r>
+        <w:t>Choice of Backend Architecture</w:t>
+      </w:r>
+    </w:p>
+    <w:p>
+      <w:r>
+        <w:t xml:space="preserve">As previously outlined, the project decision </w:t>
+      </w:r>
+      <w:r>
+        <w:t>favoured</w:t>
+      </w:r>
+      <w:r>
+        <w:t xml:space="preserve"> Angular 17 for its modern architectures and its ability to create dynamic and responsive user interfaces. Utilizing Angular 17 with Server Side Rendering (SSR) necessitates a</w:t>
+      </w:r>
+      <w:r>
+        <w:t xml:space="preserve"> secondary</w:t>
+      </w:r>
+      <w:r>
+        <w:t xml:space="preserve"> 'Backend-For-Frontend' (BFF) </w:t>
+      </w:r>
+      <w:r>
+        <w:t xml:space="preserve">interface </w:t>
+      </w:r>
+      <w:r>
+        <w:t xml:space="preserve">to manage Model CRUD operations and business logic. This requires setting up respective APIs in both the frontend (Angular) and BFF systems through </w:t>
+      </w:r>
+      <w:r>
+        <w:t>the use of RESTful controllers.</w:t>
+      </w:r>
+    </w:p>
+    <w:p>
+      <w:r>
+        <w:t>Three primary contenders were considered for implementing the BFF for the Angular 17 application</w:t>
+      </w:r>
+      <w:r>
+        <w:t xml:space="preserve"> were</w:t>
+      </w:r>
+      <w:r>
+        <w:t xml:space="preserve"> Python, </w:t>
       </w:r>
       <w:proofErr w:type="spellStart"/>
       <w:r>
-        <w:t>node.js</w:t>
+        <w:t>TypeScript</w:t>
       </w:r>
       <w:proofErr w:type="spellEnd"/>
-    </w:p>
-    <w:p>
-      <w:pPr>
-        <w:pStyle w:val="ListParagraph"/>
-        <w:numPr>
-          <w:ilvl w:val="0"/>
-          <w:numId w:val="1"/>
-        </w:numPr>
-      </w:pPr>
-      <w:r>
-        <w:t xml:space="preserve">From previous </w:t>
-      </w:r>
-      <w:r>
-        <w:t>experiences in capstone course DECO3801, issues with dropped schema and re-running</w:t>
-      </w:r>
-      <w:r>
-        <w:t xml:space="preserve"> DDL.</w:t>
-      </w:r>
-    </w:p>
-    <w:p>
-      <w:pPr>
-        <w:pStyle w:val="ListParagraph"/>
-        <w:numPr>
-          <w:ilvl w:val="0"/>
-          <w:numId w:val="1"/>
-        </w:numPr>
-      </w:pPr>
-      <w:r>
-        <w:t>Adopted SQL Alchemy, need to find suitable DDL revision schema and if not, create it myself</w:t>
-      </w:r>
       <w:r>
         <w:t xml:space="preserve"> </w:t>
       </w:r>
-    </w:p>
-    <w:p>
-      <w:pPr>
-        <w:pStyle w:val="ListParagraph"/>
-        <w:numPr>
-          <w:ilvl w:val="0"/>
-          <w:numId w:val="1"/>
-        </w:numPr>
-      </w:pPr>
-      <w:r>
-        <w:t>Research into generative AI models. Consider price, compatibility with python, API features and ease of use</w:t>
-      </w:r>
-    </w:p>
-    <w:p>
-      <w:pPr>
-        <w:pStyle w:val="ListParagraph"/>
-        <w:numPr>
-          <w:ilvl w:val="0"/>
-          <w:numId w:val="1"/>
-        </w:numPr>
-      </w:pPr>
+      <w:proofErr w:type="spellStart"/>
+      <w:r>
+        <w:t>Node.js</w:t>
+      </w:r>
+      <w:proofErr w:type="spellEnd"/>
+      <w:r>
+        <w:t>, and Java Spring Boot applications. During the research process, various architectural components were evaluated, including the ability to create RESTful controllers, Object Relational Mapping (ORM) for CRUD operations, and integration with external libraries for complex implementations</w:t>
+      </w:r>
+      <w:r>
+        <w:t xml:space="preserve"> such as LLM</w:t>
+      </w:r>
+      <w:r>
+        <w:t>s</w:t>
+      </w:r>
+      <w:r>
+        <w:t>. The following paragraphs outline the advantages of each BFF application type, as well as the potential concerns and challenges of implementing each.</w:t>
+      </w:r>
+    </w:p>
+    <w:p>
+      <w:pPr>
+        <w:rPr>
+          <w:b/>
+        </w:rPr>
+      </w:pPr>
+      <w:r>
+        <w:rPr>
+          <w:b/>
+        </w:rPr>
+        <w:t>Python:</w:t>
+      </w:r>
+    </w:p>
+    <w:p>
+      <w:r>
+        <w:t xml:space="preserve">Python </w:t>
+      </w:r>
+      <w:r>
+        <w:t>has well-</w:t>
+      </w:r>
+      <w:proofErr w:type="spellStart"/>
+      <w:r>
+        <w:t>spported</w:t>
+      </w:r>
+      <w:proofErr w:type="spellEnd"/>
+      <w:r>
+        <w:t xml:space="preserve"> Object-Relational Ma</w:t>
+      </w:r>
+      <w:r>
+        <w:t xml:space="preserve">pping (ORM) and API interfaces </w:t>
+      </w:r>
+      <w:r>
+        <w:t xml:space="preserve">such as </w:t>
+      </w:r>
+      <w:proofErr w:type="spellStart"/>
+      <w:r>
+        <w:t>SQLAlchemy</w:t>
+      </w:r>
+      <w:proofErr w:type="spellEnd"/>
+      <w:r>
+        <w:t xml:space="preserve"> for ORM and Flask for REST API development. However, adopting a disciplined approach to Model-View-Controller (MVC) architecture can be challenging due to Python's flexibility in class and object creation. On the deployment front, Python is the e</w:t>
+      </w:r>
+      <w:r>
+        <w:t xml:space="preserve">asiest to configure for </w:t>
+      </w:r>
+      <w:proofErr w:type="spellStart"/>
+      <w:r>
+        <w:t>UQCloud</w:t>
+      </w:r>
+      <w:proofErr w:type="spellEnd"/>
+      <w:r>
+        <w:t xml:space="preserve">. It also offers the easiest architecture setup </w:t>
+      </w:r>
+      <w:r>
+        <w:t xml:space="preserve">for integrating the </w:t>
+      </w:r>
+      <w:proofErr w:type="spellStart"/>
+      <w:r>
+        <w:t>OpenAI</w:t>
+      </w:r>
+      <w:proofErr w:type="spellEnd"/>
+      <w:r>
+        <w:t xml:space="preserve"> API.</w:t>
+      </w:r>
+    </w:p>
+    <w:p>
+      <w:pPr>
+        <w:rPr>
+          <w:b/>
+        </w:rPr>
+      </w:pPr>
+      <w:r>
+        <w:rPr>
+          <w:b/>
+        </w:rPr>
+        <w:t>Java/Spring Boot Application:</w:t>
+      </w:r>
+    </w:p>
+    <w:p>
+      <w:r>
+        <w:t xml:space="preserve">Java provides strong support for </w:t>
+      </w:r>
+      <w:r>
+        <w:t xml:space="preserve">ORM, with tools like Hibernate and native API configurations </w:t>
+      </w:r>
+      <w:r>
+        <w:t>which simplify the development of CRUD operations. Spring Boot, designed to enforce the Model-View-Controller (MVC) framework, can help in organizing operations efficiently.</w:t>
+      </w:r>
+    </w:p>
+    <w:p>
+      <w:r>
+        <w:t xml:space="preserve">Java, particularly with Spring Boot, presents concerns regarding the amount of configuration required, especially in areas like ORM configuration and </w:t>
+      </w:r>
+      <w:proofErr w:type="spellStart"/>
+      <w:r>
+        <w:t>manging</w:t>
+      </w:r>
+      <w:proofErr w:type="spellEnd"/>
+      <w:r>
+        <w:t xml:space="preserve"> the </w:t>
+      </w:r>
+      <w:proofErr w:type="spellStart"/>
+      <w:r>
+        <w:t>SpringBoot</w:t>
+      </w:r>
+      <w:proofErr w:type="spellEnd"/>
+      <w:r>
+        <w:t xml:space="preserve"> </w:t>
+      </w:r>
+      <w:r>
+        <w:t>starter</w:t>
+      </w:r>
+      <w:r>
+        <w:t xml:space="preserve">. There are also concerns about the difficulty of deploying Java applications onto the </w:t>
+      </w:r>
+      <w:proofErr w:type="spellStart"/>
+      <w:r>
+        <w:t>UQCloud</w:t>
+      </w:r>
+      <w:proofErr w:type="spellEnd"/>
+      <w:r>
+        <w:t xml:space="preserve"> virtual environment.</w:t>
+      </w:r>
+    </w:p>
+    <w:p>
+      <w:r>
+        <w:t xml:space="preserve">The biggest concern with Java/Spring Boot is the support for the </w:t>
+      </w:r>
+      <w:proofErr w:type="spellStart"/>
+      <w:r>
+        <w:t>OpenAI</w:t>
+      </w:r>
+      <w:proofErr w:type="spellEnd"/>
+      <w:r>
+        <w:t xml:space="preserve"> platform. While the Azure </w:t>
+      </w:r>
+      <w:proofErr w:type="spellStart"/>
+      <w:r>
+        <w:t>OpenAI</w:t>
+      </w:r>
+      <w:proofErr w:type="spellEnd"/>
+      <w:r>
+        <w:t xml:space="preserve"> client library for Java is the best-supported Java client for dealing with </w:t>
+      </w:r>
+      <w:proofErr w:type="spellStart"/>
+      <w:r>
+        <w:t>OpenAI</w:t>
+      </w:r>
+      <w:proofErr w:type="spellEnd"/>
+      <w:r>
+        <w:t xml:space="preserve"> API requests, its implementation is complex. Other frameworks are simpler to use, but the </w:t>
+      </w:r>
+      <w:proofErr w:type="spellStart"/>
+      <w:r>
+        <w:t>OpenAI</w:t>
+      </w:r>
+      <w:proofErr w:type="spellEnd"/>
+      <w:r>
+        <w:t xml:space="preserve"> API changes frequently, making it challenging for third-party libraries to stay updated.</w:t>
+      </w:r>
     </w:p>
     <w:p/>
+    <w:p/>
+    <w:p>
+      <w:pPr>
+        <w:rPr>
+          <w:b/>
+        </w:rPr>
+      </w:pPr>
+      <w:proofErr w:type="spellStart"/>
+      <w:r>
+        <w:rPr>
+          <w:b/>
+        </w:rPr>
+        <w:t>Node.js</w:t>
+      </w:r>
+      <w:proofErr w:type="spellEnd"/>
+      <w:r>
+        <w:rPr>
+          <w:b/>
+        </w:rPr>
+        <w:t>:</w:t>
+      </w:r>
+    </w:p>
+    <w:p>
+      <w:r>
+        <w:t xml:space="preserve">For </w:t>
+      </w:r>
+      <w:proofErr w:type="spellStart"/>
+      <w:r>
+        <w:t>Node.js</w:t>
+      </w:r>
+      <w:proofErr w:type="spellEnd"/>
+      <w:r>
+        <w:t xml:space="preserve">, there is a steep learning curve, especially since I have never programmed in JavaScript before. However, it </w:t>
+      </w:r>
+      <w:r>
+        <w:t xml:space="preserve">would </w:t>
+      </w:r>
+      <w:r>
+        <w:t xml:space="preserve">be the most sensible option considering the heavy </w:t>
+      </w:r>
+      <w:proofErr w:type="spellStart"/>
+      <w:r>
+        <w:t>TypeScript</w:t>
+      </w:r>
+      <w:proofErr w:type="spellEnd"/>
+      <w:r>
+        <w:t xml:space="preserve"> dependence of the Angular frontend</w:t>
+      </w:r>
+      <w:r>
+        <w:t>, and u</w:t>
+      </w:r>
+      <w:r>
+        <w:t xml:space="preserve">sing a </w:t>
+      </w:r>
+      <w:proofErr w:type="spellStart"/>
+      <w:r>
+        <w:t>Node.js</w:t>
+      </w:r>
+      <w:proofErr w:type="spellEnd"/>
+      <w:r>
+        <w:t xml:space="preserve"> BFF</w:t>
+      </w:r>
+      <w:r>
+        <w:t xml:space="preserve"> this would ensure that both the backend and frontend systems have similar characteristics. The main challenge with </w:t>
+      </w:r>
+      <w:proofErr w:type="spellStart"/>
+      <w:r>
+        <w:t>Node.js</w:t>
+      </w:r>
+      <w:proofErr w:type="spellEnd"/>
+      <w:r>
+        <w:t xml:space="preserve"> is my unfamiliarity with supported libraries for developing API controllers and ORM tools to simplify CRUD operations.</w:t>
+      </w:r>
+    </w:p>
+    <w:p/>
+    <w:p>
+      <w:r>
+        <w:t>After consideration of the strengths and challenges of each o</w:t>
+      </w:r>
+      <w:r>
+        <w:t xml:space="preserve">ption, Python was decided to the best choice of </w:t>
+      </w:r>
+      <w:r>
+        <w:t xml:space="preserve">Backend-For-Frontend (BFF) </w:t>
+      </w:r>
+      <w:r>
+        <w:t xml:space="preserve">system </w:t>
+      </w:r>
+      <w:r>
+        <w:t xml:space="preserve">for the Angular 17 application. Its strong support for ORM and API interfaces, along with its ease of deployment on </w:t>
+      </w:r>
+      <w:proofErr w:type="spellStart"/>
+      <w:r>
+        <w:t>UQCloud</w:t>
+      </w:r>
+      <w:proofErr w:type="spellEnd"/>
+      <w:r>
+        <w:t xml:space="preserve">, made it the preferred choice for </w:t>
+      </w:r>
+      <w:proofErr w:type="spellStart"/>
+      <w:r>
+        <w:t>MechanicAssist</w:t>
+      </w:r>
+      <w:proofErr w:type="spellEnd"/>
+      <w:r>
+        <w:t>.</w:t>
+      </w:r>
+    </w:p>
     <w:p/>
     <w:p>
       <w:r>
@@ -1668,7 +2547,7 @@
           <w:docGrid w:linePitch="360"/>
         </w:sectPr>
       </w:pPr>
-      <w:bookmarkStart w:id="5" w:name="_Toc162258967"/>
+      <w:bookmarkStart w:id="6" w:name="_Toc162258967"/>
     </w:p>
     <w:p>
       <w:pPr>
@@ -1678,7 +2557,7 @@
         <w:lastRenderedPageBreak/>
         <w:t>Timeline</w:t>
       </w:r>
-      <w:bookmarkEnd w:id="5"/>
+      <w:bookmarkEnd w:id="6"/>
     </w:p>
     <w:p>
       <w:pPr>
@@ -1768,6 +2647,10 @@
         </w:rPr>
       </w:pPr>
       <w:r>
+        <w:rPr>
+          <w:noProof/>
+          <w:lang w:eastAsia="en-AU"/>
+        </w:rPr>
         <w:drawing>
           <wp:anchor distT="0" distB="0" distL="114300" distR="114300" simplePos="0" relativeHeight="251659264" behindDoc="0" locked="0" layoutInCell="1" allowOverlap="1" wp14:anchorId="52463AE6" wp14:editId="6B4E5887">
             <wp:simplePos x="0" y="0"/>
@@ -1794,7 +2677,7 @@
                     </pic:cNvPicPr>
                   </pic:nvPicPr>
                   <pic:blipFill>
-                    <a:blip r:embed="rId7" cstate="print">
+                    <a:blip r:embed="rId18" cstate="print">
                       <a:extLst>
                         <a:ext uri="{28A0092B-C50C-407E-A947-70E740481C1C}">
                           <a14:useLocalDpi xmlns:a14="http://schemas.microsoft.com/office/drawing/2010/main" val="0"/>
@@ -1857,12 +2740,12 @@
       <w:pPr>
         <w:pStyle w:val="Heading1"/>
       </w:pPr>
-      <w:bookmarkStart w:id="6" w:name="_Toc162258968"/>
+      <w:bookmarkStart w:id="7" w:name="_Toc162258968"/>
       <w:r>
         <w:lastRenderedPageBreak/>
         <w:t>References</w:t>
       </w:r>
-      <w:bookmarkEnd w:id="6"/>
+      <w:bookmarkEnd w:id="7"/>
       <w:r>
         <w:t xml:space="preserve"> and uses of </w:t>
       </w:r>
@@ -1872,14 +2755,164 @@
       </w:r>
       <w:proofErr w:type="spellEnd"/>
     </w:p>
-    <w:p/>
-    <w:p>
-      <w:bookmarkStart w:id="7" w:name="_GoBack"/>
-      <w:bookmarkEnd w:id="7"/>
-    </w:p>
-    <w:p/>
-    <w:p/>
-    <w:p/>
+    <w:p>
+      <w:pPr>
+        <w:rPr>
+          <w:b/>
+        </w:rPr>
+      </w:pPr>
+      <w:proofErr w:type="spellStart"/>
+      <w:r>
+        <w:rPr>
+          <w:b/>
+        </w:rPr>
+        <w:t>ChatGPT</w:t>
+      </w:r>
+      <w:proofErr w:type="spellEnd"/>
+      <w:r>
+        <w:rPr>
+          <w:b/>
+        </w:rPr>
+        <w:t>:</w:t>
+      </w:r>
+    </w:p>
+    <w:p>
+      <w:pPr>
+        <w:pStyle w:val="ListParagraph"/>
+        <w:numPr>
+          <w:ilvl w:val="0"/>
+          <w:numId w:val="2"/>
+        </w:numPr>
+      </w:pPr>
+      <w:r>
+        <w:t xml:space="preserve">I am creating a web application called </w:t>
+      </w:r>
+      <w:proofErr w:type="spellStart"/>
+      <w:r>
+        <w:t>MechanicAssist</w:t>
+      </w:r>
+      <w:proofErr w:type="spellEnd"/>
+      <w:r>
+        <w:t xml:space="preserve"> </w:t>
+      </w:r>
+      <w:r>
+        <w:t>that aims to automate and simplify invoicing workflows for invoicing for mechanics in repairs/maintenance. With more implementation, what markets could I potentially expand and market this application to?</w:t>
+      </w:r>
+    </w:p>
+    <w:p>
+      <w:pPr>
+        <w:pStyle w:val="ListParagraph"/>
+        <w:numPr>
+          <w:ilvl w:val="1"/>
+          <w:numId w:val="1"/>
+        </w:numPr>
+      </w:pPr>
+      <w:r>
+        <w:rPr>
+          <w:i/>
+        </w:rPr>
+        <w:t>Overview</w:t>
+      </w:r>
+      <w:r>
+        <w:rPr>
+          <w:i/>
+        </w:rPr>
+        <w:t>,</w:t>
+      </w:r>
+      <w:r>
+        <w:t xml:space="preserve"> second paragraph</w:t>
+      </w:r>
+    </w:p>
+    <w:p>
+      <w:pPr>
+        <w:pStyle w:val="ListParagraph"/>
+        <w:numPr>
+          <w:ilvl w:val="0"/>
+          <w:numId w:val="2"/>
+        </w:numPr>
+      </w:pPr>
+      <w:r>
+        <w:t>Can you reword this paragraph to remove personal pronouns</w:t>
+      </w:r>
+    </w:p>
+    <w:p>
+      <w:pPr>
+        <w:pStyle w:val="ListParagraph"/>
+        <w:numPr>
+          <w:ilvl w:val="1"/>
+          <w:numId w:val="1"/>
+        </w:numPr>
+      </w:pPr>
+      <w:r>
+        <w:t xml:space="preserve">Technology research, subsection </w:t>
+      </w:r>
+      <w:r>
+        <w:rPr>
+          <w:i/>
+        </w:rPr>
+        <w:t>Python</w:t>
+      </w:r>
+    </w:p>
+    <w:p>
+      <w:pPr>
+        <w:pStyle w:val="ListParagraph"/>
+        <w:numPr>
+          <w:ilvl w:val="0"/>
+          <w:numId w:val="2"/>
+        </w:numPr>
+      </w:pPr>
+      <w:r>
+        <w:t>C</w:t>
+      </w:r>
+      <w:r>
+        <w:t>ould you say that python has 'looser coupling' with classes and functions?</w:t>
+      </w:r>
+    </w:p>
+    <w:p>
+      <w:pPr>
+        <w:pStyle w:val="ListParagraph"/>
+        <w:numPr>
+          <w:ilvl w:val="1"/>
+          <w:numId w:val="1"/>
+        </w:numPr>
+      </w:pPr>
+      <w:r>
+        <w:t xml:space="preserve">Technology research, subsection </w:t>
+      </w:r>
+      <w:r>
+        <w:rPr>
+          <w:i/>
+        </w:rPr>
+        <w:t>Python</w:t>
+      </w:r>
+    </w:p>
+    <w:p>
+      <w:pPr>
+        <w:pStyle w:val="ListParagraph"/>
+        <w:numPr>
+          <w:ilvl w:val="0"/>
+          <w:numId w:val="2"/>
+        </w:numPr>
+      </w:pPr>
+      <w:r>
+        <w:t>Would it be appropriate to say that a system serving API’s for an angular app would be called a backend for frontend?</w:t>
+      </w:r>
+    </w:p>
+    <w:p>
+      <w:pPr>
+        <w:pStyle w:val="ListParagraph"/>
+        <w:numPr>
+          <w:ilvl w:val="1"/>
+          <w:numId w:val="1"/>
+        </w:numPr>
+      </w:pPr>
+      <w:r>
+        <w:rPr>
+          <w:i/>
+        </w:rPr>
+        <w:t>Technology research</w:t>
+      </w:r>
+    </w:p>
     <w:sectPr>
       <w:pgSz w:w="11906" w:h="16838"/>
       <w:pgMar w:top="1440" w:right="1440" w:bottom="1440" w:left="1440" w:header="708" w:footer="708" w:gutter="0"/>
@@ -1895,6 +2928,95 @@
 <file path=word/numbering.xml><?xml version="1.0" encoding="utf-8"?>
 <w:numbering xmlns:wpc="http://schemas.microsoft.com/office/word/2010/wordprocessingCanvas" xmlns:cx="http://schemas.microsoft.com/office/drawing/2014/chartex" xmlns:cx1="http://schemas.microsoft.com/office/drawing/2015/9/8/chartex" xmlns:mc="http://schemas.openxmlformats.org/markup-compatibility/2006" xmlns:o="urn:schemas-microsoft-com:office:office" xmlns:r="http://schemas.openxmlformats.org/officeDocument/2006/relationships" xmlns:m="http://schemas.openxmlformats.org/officeDocument/2006/math" xmlns:v="urn:schemas-microsoft-com:vml" xmlns:wp14="http://schemas.microsoft.com/office/word/2010/wordprocessingDrawing" xmlns:wp="http://schemas.openxmlformats.org/drawingml/2006/wordprocessingDrawing" xmlns:w10="urn:schemas-microsoft-com:office:word" xmlns:w="http://schemas.openxmlformats.org/wordprocessingml/2006/main" xmlns:w14="http://schemas.microsoft.com/office/word/2010/wordml" xmlns:w15="http://schemas.microsoft.com/office/word/2012/wordml" xmlns:w16se="http://schemas.microsoft.com/office/word/2015/wordml/symex" xmlns:wpg="http://schemas.microsoft.com/office/word/2010/wordprocessingGroup" xmlns:wpi="http://schemas.microsoft.com/office/word/2010/wordprocessingInk" xmlns:wne="http://schemas.microsoft.com/office/word/2006/wordml" xmlns:wps="http://schemas.microsoft.com/office/word/2010/wordprocessingShape" mc:Ignorable="w14 w15 w16se wp14">
   <w:abstractNum w:abstractNumId="0" w15:restartNumberingAfterBreak="0">
+    <w:nsid w:val="585F70C5"/>
+    <w:multiLevelType w:val="hybridMultilevel"/>
+    <w:tmpl w:val="FF285378"/>
+    <w:lvl w:ilvl="0" w:tplc="0C09000F">
+      <w:start w:val="1"/>
+      <w:numFmt w:val="decimal"/>
+      <w:lvlText w:val="%1."/>
+      <w:lvlJc w:val="left"/>
+      <w:pPr>
+        <w:ind w:left="720" w:hanging="360"/>
+      </w:pPr>
+      <w:rPr>
+        <w:rFonts w:hint="default"/>
+      </w:rPr>
+    </w:lvl>
+    <w:lvl w:ilvl="1" w:tplc="0C090019">
+      <w:start w:val="1"/>
+      <w:numFmt w:val="lowerLetter"/>
+      <w:lvlText w:val="%2."/>
+      <w:lvlJc w:val="left"/>
+      <w:pPr>
+        <w:ind w:left="1440" w:hanging="360"/>
+      </w:pPr>
+    </w:lvl>
+    <w:lvl w:ilvl="2" w:tplc="0C09001B" w:tentative="1">
+      <w:start w:val="1"/>
+      <w:numFmt w:val="lowerRoman"/>
+      <w:lvlText w:val="%3."/>
+      <w:lvlJc w:val="right"/>
+      <w:pPr>
+        <w:ind w:left="2160" w:hanging="180"/>
+      </w:pPr>
+    </w:lvl>
+    <w:lvl w:ilvl="3" w:tplc="0C09000F" w:tentative="1">
+      <w:start w:val="1"/>
+      <w:numFmt w:val="decimal"/>
+      <w:lvlText w:val="%4."/>
+      <w:lvlJc w:val="left"/>
+      <w:pPr>
+        <w:ind w:left="2880" w:hanging="360"/>
+      </w:pPr>
+    </w:lvl>
+    <w:lvl w:ilvl="4" w:tplc="0C090019" w:tentative="1">
+      <w:start w:val="1"/>
+      <w:numFmt w:val="lowerLetter"/>
+      <w:lvlText w:val="%5."/>
+      <w:lvlJc w:val="left"/>
+      <w:pPr>
+        <w:ind w:left="3600" w:hanging="360"/>
+      </w:pPr>
+    </w:lvl>
+    <w:lvl w:ilvl="5" w:tplc="0C09001B" w:tentative="1">
+      <w:start w:val="1"/>
+      <w:numFmt w:val="lowerRoman"/>
+      <w:lvlText w:val="%6."/>
+      <w:lvlJc w:val="right"/>
+      <w:pPr>
+        <w:ind w:left="4320" w:hanging="180"/>
+      </w:pPr>
+    </w:lvl>
+    <w:lvl w:ilvl="6" w:tplc="0C09000F" w:tentative="1">
+      <w:start w:val="1"/>
+      <w:numFmt w:val="decimal"/>
+      <w:lvlText w:val="%7."/>
+      <w:lvlJc w:val="left"/>
+      <w:pPr>
+        <w:ind w:left="5040" w:hanging="360"/>
+      </w:pPr>
+    </w:lvl>
+    <w:lvl w:ilvl="7" w:tplc="0C090019" w:tentative="1">
+      <w:start w:val="1"/>
+      <w:numFmt w:val="lowerLetter"/>
+      <w:lvlText w:val="%8."/>
+      <w:lvlJc w:val="left"/>
+      <w:pPr>
+        <w:ind w:left="5760" w:hanging="360"/>
+      </w:pPr>
+    </w:lvl>
+    <w:lvl w:ilvl="8" w:tplc="0C09001B" w:tentative="1">
+      <w:start w:val="1"/>
+      <w:numFmt w:val="lowerRoman"/>
+      <w:lvlText w:val="%9."/>
+      <w:lvlJc w:val="right"/>
+      <w:pPr>
+        <w:ind w:left="6480" w:hanging="180"/>
+      </w:pPr>
+    </w:lvl>
+  </w:abstractNum>
+  <w:abstractNum w:abstractNumId="1" w15:restartNumberingAfterBreak="0">
     <w:nsid w:val="63AE502B"/>
     <w:multiLevelType w:val="hybridMultilevel"/>
     <w:tmpl w:val="A29222BA"/>
@@ -2007,6 +3129,9 @@
     </w:lvl>
   </w:abstractNum>
   <w:num w:numId="1">
+    <w:abstractNumId w:val="1"/>
+  </w:num>
+  <w:num w:numId="2">
     <w:abstractNumId w:val="0"/>
   </w:num>
 </w:numbering>
@@ -2427,6 +3552,28 @@
       <w:szCs w:val="32"/>
     </w:rPr>
   </w:style>
+  <w:style w:type="paragraph" w:styleId="Heading2">
+    <w:name w:val="heading 2"/>
+    <w:basedOn w:val="Normal"/>
+    <w:next w:val="Normal"/>
+    <w:link w:val="Heading2Char"/>
+    <w:uiPriority w:val="9"/>
+    <w:unhideWhenUsed/>
+    <w:qFormat/>
+    <w:rsid w:val="009669E5"/>
+    <w:pPr>
+      <w:keepNext/>
+      <w:keepLines/>
+      <w:spacing w:before="40" w:after="0"/>
+      <w:outlineLvl w:val="1"/>
+    </w:pPr>
+    <w:rPr>
+      <w:rFonts w:asciiTheme="majorHAnsi" w:eastAsiaTheme="majorEastAsia" w:hAnsiTheme="majorHAnsi" w:cstheme="majorBidi"/>
+      <w:color w:val="2E74B5" w:themeColor="accent1" w:themeShade="BF"/>
+      <w:sz w:val="26"/>
+      <w:szCs w:val="26"/>
+    </w:rPr>
+  </w:style>
   <w:style w:type="character" w:default="1" w:styleId="DefaultParagraphFont">
     <w:name w:val="Default Paragraph Font"/>
     <w:uiPriority w:val="1"/>
@@ -2540,6 +3687,19 @@
       <w:ind w:left="720"/>
       <w:contextualSpacing/>
     </w:pPr>
+  </w:style>
+  <w:style w:type="character" w:customStyle="1" w:styleId="Heading2Char">
+    <w:name w:val="Heading 2 Char"/>
+    <w:basedOn w:val="DefaultParagraphFont"/>
+    <w:link w:val="Heading2"/>
+    <w:uiPriority w:val="9"/>
+    <w:rsid w:val="009669E5"/>
+    <w:rPr>
+      <w:rFonts w:asciiTheme="majorHAnsi" w:eastAsiaTheme="majorEastAsia" w:hAnsiTheme="majorHAnsi" w:cstheme="majorBidi"/>
+      <w:color w:val="2E74B5" w:themeColor="accent1" w:themeShade="BF"/>
+      <w:sz w:val="26"/>
+      <w:szCs w:val="26"/>
+    </w:rPr>
   </w:style>
 </w:styles>
 </file>
@@ -2709,6 +3869,13 @@
 
 <file path=word/glossary/fontTable.xml><?xml version="1.0" encoding="utf-8"?>
 <w:fonts xmlns:mc="http://schemas.openxmlformats.org/markup-compatibility/2006" xmlns:r="http://schemas.openxmlformats.org/officeDocument/2006/relationships" xmlns:w="http://schemas.openxmlformats.org/wordprocessingml/2006/main" xmlns:w14="http://schemas.microsoft.com/office/word/2010/wordml" xmlns:w15="http://schemas.microsoft.com/office/word/2012/wordml" xmlns:w16se="http://schemas.microsoft.com/office/word/2015/wordml/symex" mc:Ignorable="w14 w15 w16se">
+  <w:font w:name="Times New Roman">
+    <w:panose1 w:val="02020603050405020304"/>
+    <w:charset w:val="00"/>
+    <w:family w:val="roman"/>
+    <w:pitch w:val="variable"/>
+    <w:sig w:usb0="E0002EFF" w:usb1="C000785B" w:usb2="00000009" w:usb3="00000000" w:csb0="000001FF" w:csb1="00000000"/>
+  </w:font>
   <w:font w:name="Calibri">
     <w:panose1 w:val="020F0502020204030204"/>
     <w:charset w:val="00"/>
@@ -2722,13 +3889,6 @@
     <w:family w:val="modern"/>
     <w:pitch w:val="fixed"/>
     <w:sig w:usb0="E0002EFF" w:usb1="C0007843" w:usb2="00000009" w:usb3="00000000" w:csb0="000001FF" w:csb1="00000000"/>
-  </w:font>
-  <w:font w:name="Times New Roman">
-    <w:panose1 w:val="02020603050405020304"/>
-    <w:charset w:val="00"/>
-    <w:family w:val="roman"/>
-    <w:pitch w:val="variable"/>
-    <w:sig w:usb0="E0002EFF" w:usb1="C000785B" w:usb2="00000009" w:usb3="00000000" w:csb0="000001FF" w:csb1="00000000"/>
   </w:font>
   <w:font w:name="Wingdings">
     <w:panose1 w:val="05000000000000000000"/>
@@ -2769,6 +3929,7 @@
   </w:compat>
   <w:rsids>
     <w:rsidRoot w:val="000B3136"/>
+    <w:rsid w:val="00077453"/>
     <w:rsid w:val="000B3136"/>
     <w:rsid w:val="003D7EAD"/>
     <w:rsid w:val="00AD0FA7"/>
@@ -3531,7 +4692,7 @@
 </file>
 
 <file path=customXml/itemProps2.xml><?xml version="1.0" encoding="utf-8"?>
-<ds:datastoreItem xmlns:ds="http://schemas.openxmlformats.org/officeDocument/2006/customXml" ds:itemID="{F24A415E-80FF-43CD-9BA8-249EF184D7C5}">
+<ds:datastoreItem xmlns:ds="http://schemas.openxmlformats.org/officeDocument/2006/customXml" ds:itemID="{EB5B377D-7F4D-4181-B2CB-75A4B782705A}">
   <ds:schemaRefs>
     <ds:schemaRef ds:uri="http://schemas.openxmlformats.org/officeDocument/2006/bibliography"/>
   </ds:schemaRefs>

</xml_diff>